<commit_message>
Added Spring security, updated functional requirements
</commit_message>
<xml_diff>
--- a/Functional requirements.docx
+++ b/Functional requirements.docx
@@ -4,6 +4,7 @@
   <w:body>
     <w:p>
       <w:pPr>
+        <w:pStyle w:val="NoSpacing"/>
         <w:rPr>
           <w:rFonts w:ascii="Arial" w:hAnsi="Arial" w:cs="Arial"/>
           <w:sz w:val="24"/>
@@ -21,6 +22,17 @@
     </w:p>
     <w:p>
       <w:pPr>
+        <w:pStyle w:val="NoSpacing"/>
+        <w:rPr>
+          <w:rFonts w:ascii="Arial" w:hAnsi="Arial" w:cs="Arial"/>
+          <w:sz w:val="24"/>
+          <w:szCs w:val="24"/>
+        </w:rPr>
+      </w:pPr>
+    </w:p>
+    <w:p>
+      <w:pPr>
+        <w:pStyle w:val="NoSpacing"/>
         <w:rPr>
           <w:rFonts w:ascii="Arial" w:hAnsi="Arial" w:cs="Arial"/>
           <w:sz w:val="24"/>
@@ -33,11 +45,38 @@
           <w:sz w:val="24"/>
           <w:szCs w:val="24"/>
         </w:rPr>
-        <w:t>This document describes the functional and non-functional requirements of the Crowd-tidbits mobile application. Functional requirements Functional requirements deﬁne the function of the system and its components. Each function of the system is described by a set of inputs, behavior and outputs. This section speciﬁes what the system will be doing.</w:t>
+        <w:t>This document describes</w:t>
+      </w:r>
+      <w:r>
+        <w:rPr>
+          <w:rFonts w:ascii="Arial" w:hAnsi="Arial" w:cs="Arial"/>
+          <w:sz w:val="24"/>
+          <w:szCs w:val="24"/>
+        </w:rPr>
+        <w:t xml:space="preserve"> both</w:t>
+      </w:r>
+      <w:r>
+        <w:rPr>
+          <w:rFonts w:ascii="Arial" w:hAnsi="Arial" w:cs="Arial"/>
+          <w:sz w:val="24"/>
+          <w:szCs w:val="24"/>
+        </w:rPr>
+        <w:t xml:space="preserve"> the functional and non-functional requirements of the Crowd-tidbits mobile application. </w:t>
       </w:r>
     </w:p>
     <w:p>
       <w:pPr>
+        <w:pStyle w:val="NoSpacing"/>
+        <w:rPr>
+          <w:rFonts w:ascii="Arial" w:hAnsi="Arial" w:cs="Arial"/>
+          <w:sz w:val="24"/>
+          <w:szCs w:val="24"/>
+        </w:rPr>
+      </w:pPr>
+    </w:p>
+    <w:p>
+      <w:pPr>
+        <w:pStyle w:val="NoSpacing"/>
         <w:rPr>
           <w:rFonts w:ascii="Arial" w:hAnsi="Arial" w:cs="Arial"/>
           <w:sz w:val="24"/>
@@ -50,7 +89,71 @@
           <w:sz w:val="24"/>
           <w:szCs w:val="24"/>
         </w:rPr>
-        <w:t xml:space="preserve">5.2.1.1.1. System features System features describe the speciﬁc set of characteristics that a system needs to have to achieve the overall functionality of the system. The system must allow users to use the application online and provide full functionality of </w:t>
+        <w:t>Functional requirements</w:t>
+      </w:r>
+    </w:p>
+    <w:p>
+      <w:pPr>
+        <w:pStyle w:val="NoSpacing"/>
+        <w:rPr>
+          <w:rFonts w:ascii="Arial" w:hAnsi="Arial" w:cs="Arial"/>
+          <w:sz w:val="24"/>
+          <w:szCs w:val="24"/>
+        </w:rPr>
+      </w:pPr>
+      <w:r>
+        <w:rPr>
+          <w:rFonts w:ascii="Arial" w:hAnsi="Arial" w:cs="Arial"/>
+          <w:sz w:val="24"/>
+          <w:szCs w:val="24"/>
+        </w:rPr>
+        <w:t>The functional requirements define the aspects of the system that are required for proper functioning thereof, as well as the expected base functions that the application will be expected to perform.</w:t>
+      </w:r>
+    </w:p>
+    <w:p>
+      <w:pPr>
+        <w:pStyle w:val="NoSpacing"/>
+        <w:rPr>
+          <w:rFonts w:ascii="Arial" w:hAnsi="Arial" w:cs="Arial"/>
+          <w:sz w:val="24"/>
+          <w:szCs w:val="24"/>
+        </w:rPr>
+      </w:pPr>
+    </w:p>
+    <w:p>
+      <w:pPr>
+        <w:pStyle w:val="NoSpacing"/>
+        <w:rPr>
+          <w:rFonts w:ascii="Arial" w:hAnsi="Arial" w:cs="Arial"/>
+          <w:sz w:val="24"/>
+          <w:szCs w:val="24"/>
+        </w:rPr>
+      </w:pPr>
+      <w:r>
+        <w:rPr>
+          <w:rFonts w:ascii="Arial" w:hAnsi="Arial" w:cs="Arial"/>
+          <w:sz w:val="24"/>
+          <w:szCs w:val="24"/>
+        </w:rPr>
+        <w:t xml:space="preserve">System features </w:t>
+      </w:r>
+    </w:p>
+    <w:p>
+      <w:pPr>
+        <w:pStyle w:val="NoSpacing"/>
+        <w:rPr>
+          <w:rFonts w:ascii="Arial" w:hAnsi="Arial" w:cs="Arial"/>
+          <w:sz w:val="24"/>
+          <w:szCs w:val="24"/>
+        </w:rPr>
+      </w:pPr>
+      <w:r>
+        <w:rPr>
+          <w:rFonts w:ascii="Arial" w:hAnsi="Arial" w:cs="Arial"/>
+          <w:sz w:val="24"/>
+          <w:szCs w:val="24"/>
+        </w:rPr>
+        <w:t xml:space="preserve">System features describe the speciﬁc set of characteristics that a system needs to have to achieve the overall functionality of the system. The system must allow users to use the application online and provide full functionality of </w:t>
       </w:r>
       <w:r>
         <w:rPr>
@@ -58,7 +161,7 @@
           <w:sz w:val="24"/>
           <w:szCs w:val="24"/>
         </w:rPr>
-        <w:t>crowd-tidbits</w:t>
+        <w:t xml:space="preserve">“tidbit” capture, upload and retrieval, as well as the </w:t>
       </w:r>
       <w:r>
         <w:rPr>
@@ -66,7 +169,7 @@
           <w:sz w:val="24"/>
           <w:szCs w:val="24"/>
         </w:rPr>
-        <w:t xml:space="preserve"> collection, GPS and upload of </w:t>
+        <w:t xml:space="preserve">GPS </w:t>
       </w:r>
       <w:r>
         <w:rPr>
@@ -74,7 +177,7 @@
           <w:sz w:val="24"/>
           <w:szCs w:val="24"/>
         </w:rPr>
-        <w:t xml:space="preserve">crowd-tidbits </w:t>
+        <w:t>location of the user</w:t>
       </w:r>
       <w:r>
         <w:rPr>
@@ -82,7 +185,7 @@
           <w:sz w:val="24"/>
           <w:szCs w:val="24"/>
         </w:rPr>
-        <w:t>to</w:t>
+        <w:t>.</w:t>
       </w:r>
       <w:r>
         <w:rPr>
@@ -90,7 +193,185 @@
           <w:sz w:val="24"/>
           <w:szCs w:val="24"/>
         </w:rPr>
-        <w:t xml:space="preserve"> the</w:t>
+        <w:t xml:space="preserve"> Required features include but are not limited to:</w:t>
+      </w:r>
+    </w:p>
+    <w:p>
+      <w:pPr>
+        <w:pStyle w:val="NoSpacing"/>
+        <w:numPr>
+          <w:ilvl w:val="0"/>
+          <w:numId w:val="3"/>
+        </w:numPr>
+        <w:rPr>
+          <w:rFonts w:ascii="Arial" w:hAnsi="Arial" w:cs="Arial"/>
+          <w:sz w:val="24"/>
+          <w:szCs w:val="24"/>
+        </w:rPr>
+      </w:pPr>
+      <w:r>
+        <w:rPr>
+          <w:rFonts w:ascii="Arial" w:hAnsi="Arial" w:cs="Arial"/>
+          <w:sz w:val="24"/>
+          <w:szCs w:val="24"/>
+        </w:rPr>
+        <w:t>Geolocation sensor usage</w:t>
+      </w:r>
+    </w:p>
+    <w:p>
+      <w:pPr>
+        <w:pStyle w:val="NoSpacing"/>
+        <w:numPr>
+          <w:ilvl w:val="0"/>
+          <w:numId w:val="3"/>
+        </w:numPr>
+        <w:rPr>
+          <w:rFonts w:ascii="Arial" w:hAnsi="Arial" w:cs="Arial"/>
+          <w:sz w:val="24"/>
+          <w:szCs w:val="24"/>
+        </w:rPr>
+      </w:pPr>
+      <w:r>
+        <w:rPr>
+          <w:rFonts w:ascii="Arial" w:hAnsi="Arial" w:cs="Arial"/>
+          <w:sz w:val="24"/>
+          <w:szCs w:val="24"/>
+        </w:rPr>
+        <w:t>Tidbit capture</w:t>
+      </w:r>
+    </w:p>
+    <w:p>
+      <w:pPr>
+        <w:pStyle w:val="NoSpacing"/>
+        <w:numPr>
+          <w:ilvl w:val="0"/>
+          <w:numId w:val="3"/>
+        </w:numPr>
+        <w:rPr>
+          <w:rFonts w:ascii="Arial" w:hAnsi="Arial" w:cs="Arial"/>
+          <w:sz w:val="24"/>
+          <w:szCs w:val="24"/>
+        </w:rPr>
+      </w:pPr>
+      <w:r>
+        <w:rPr>
+          <w:rFonts w:ascii="Arial" w:hAnsi="Arial" w:cs="Arial"/>
+          <w:sz w:val="24"/>
+          <w:szCs w:val="24"/>
+        </w:rPr>
+        <w:t>Tidbit upload</w:t>
+      </w:r>
+    </w:p>
+    <w:p>
+      <w:pPr>
+        <w:pStyle w:val="NoSpacing"/>
+        <w:numPr>
+          <w:ilvl w:val="0"/>
+          <w:numId w:val="3"/>
+        </w:numPr>
+        <w:rPr>
+          <w:rFonts w:ascii="Arial" w:hAnsi="Arial" w:cs="Arial"/>
+          <w:sz w:val="24"/>
+          <w:szCs w:val="24"/>
+        </w:rPr>
+      </w:pPr>
+      <w:r>
+        <w:rPr>
+          <w:rFonts w:ascii="Arial" w:hAnsi="Arial" w:cs="Arial"/>
+          <w:sz w:val="24"/>
+          <w:szCs w:val="24"/>
+        </w:rPr>
+        <w:t>Plot Tidbits on map</w:t>
+      </w:r>
+    </w:p>
+    <w:p>
+      <w:pPr>
+        <w:pStyle w:val="NoSpacing"/>
+        <w:numPr>
+          <w:ilvl w:val="0"/>
+          <w:numId w:val="3"/>
+        </w:numPr>
+        <w:rPr>
+          <w:rFonts w:ascii="Arial" w:hAnsi="Arial" w:cs="Arial"/>
+          <w:sz w:val="24"/>
+          <w:szCs w:val="24"/>
+        </w:rPr>
+      </w:pPr>
+      <w:r>
+        <w:rPr>
+          <w:rFonts w:ascii="Arial" w:hAnsi="Arial" w:cs="Arial"/>
+          <w:sz w:val="24"/>
+          <w:szCs w:val="24"/>
+        </w:rPr>
+        <w:t>Internet connectivity</w:t>
+      </w:r>
+    </w:p>
+    <w:p>
+      <w:pPr>
+        <w:pStyle w:val="NoSpacing"/>
+        <w:numPr>
+          <w:ilvl w:val="0"/>
+          <w:numId w:val="3"/>
+        </w:numPr>
+        <w:rPr>
+          <w:rFonts w:ascii="Arial" w:hAnsi="Arial" w:cs="Arial"/>
+          <w:sz w:val="24"/>
+          <w:szCs w:val="24"/>
+        </w:rPr>
+      </w:pPr>
+      <w:r>
+        <w:rPr>
+          <w:rFonts w:ascii="Arial" w:hAnsi="Arial" w:cs="Arial"/>
+          <w:sz w:val="24"/>
+          <w:szCs w:val="24"/>
+        </w:rPr>
+        <w:t>Integration with server</w:t>
+      </w:r>
+    </w:p>
+    <w:p>
+      <w:pPr>
+        <w:pStyle w:val="NoSpacing"/>
+        <w:rPr>
+          <w:rFonts w:ascii="Arial" w:hAnsi="Arial" w:cs="Arial"/>
+          <w:sz w:val="24"/>
+          <w:szCs w:val="24"/>
+        </w:rPr>
+      </w:pPr>
+    </w:p>
+    <w:p>
+      <w:pPr>
+        <w:pStyle w:val="NoSpacing"/>
+        <w:rPr>
+          <w:rFonts w:ascii="Arial" w:hAnsi="Arial" w:cs="Arial"/>
+          <w:sz w:val="24"/>
+          <w:szCs w:val="24"/>
+        </w:rPr>
+      </w:pPr>
+      <w:r>
+        <w:rPr>
+          <w:rFonts w:ascii="Arial" w:hAnsi="Arial" w:cs="Arial"/>
+          <w:sz w:val="24"/>
+          <w:szCs w:val="24"/>
+        </w:rPr>
+        <w:t xml:space="preserve">Requirement Priority </w:t>
+      </w:r>
+    </w:p>
+    <w:p>
+      <w:pPr>
+        <w:pStyle w:val="NoSpacing"/>
+        <w:rPr>
+          <w:rFonts w:ascii="Arial" w:hAnsi="Arial" w:cs="Arial"/>
+          <w:sz w:val="24"/>
+          <w:szCs w:val="24"/>
+        </w:rPr>
+      </w:pPr>
+      <w:r>
+        <w:rPr>
+          <w:rFonts w:ascii="Arial" w:hAnsi="Arial" w:cs="Arial"/>
+          <w:sz w:val="24"/>
+          <w:szCs w:val="24"/>
+        </w:rPr>
+        <w:t>Requirement Priority describes the level of importance of each requirement on the system. Ranging from low, which</w:t>
       </w:r>
       <w:r>
         <w:rPr>
@@ -98,7 +379,7 @@
           <w:sz w:val="24"/>
           <w:szCs w:val="24"/>
         </w:rPr>
-        <w:t xml:space="preserve"> </w:t>
+        <w:t xml:space="preserve"> are nice to have but are not vital for the functioning of the system</w:t>
       </w:r>
       <w:r>
         <w:rPr>
@@ -106,7 +387,163 @@
           <w:sz w:val="24"/>
           <w:szCs w:val="24"/>
         </w:rPr>
-        <w:t>server</w:t>
+        <w:t xml:space="preserve">, to high, which the system </w:t>
+      </w:r>
+      <w:r>
+        <w:rPr>
+          <w:rFonts w:ascii="Arial" w:hAnsi="Arial" w:cs="Arial"/>
+          <w:sz w:val="24"/>
+          <w:szCs w:val="24"/>
+        </w:rPr>
+        <w:t>will be unable to</w:t>
+      </w:r>
+      <w:r>
+        <w:rPr>
+          <w:rFonts w:ascii="Arial" w:hAnsi="Arial" w:cs="Arial"/>
+          <w:sz w:val="24"/>
+          <w:szCs w:val="24"/>
+        </w:rPr>
+        <w:t xml:space="preserve"> work without.</w:t>
+      </w:r>
+    </w:p>
+    <w:p>
+      <w:pPr>
+        <w:pStyle w:val="NoSpacing"/>
+        <w:rPr>
+          <w:rFonts w:ascii="Arial" w:hAnsi="Arial" w:cs="Arial"/>
+          <w:sz w:val="24"/>
+          <w:szCs w:val="24"/>
+        </w:rPr>
+      </w:pPr>
+      <w:r>
+        <w:rPr>
+          <w:rFonts w:ascii="Arial" w:hAnsi="Arial" w:cs="Arial"/>
+          <w:sz w:val="24"/>
+          <w:szCs w:val="24"/>
+        </w:rPr>
+        <w:t>– Low: Not vital to the functioning of the system.</w:t>
+      </w:r>
+    </w:p>
+    <w:p>
+      <w:pPr>
+        <w:pStyle w:val="NoSpacing"/>
+        <w:rPr>
+          <w:rFonts w:ascii="Arial" w:hAnsi="Arial" w:cs="Arial"/>
+          <w:sz w:val="24"/>
+          <w:szCs w:val="24"/>
+        </w:rPr>
+      </w:pPr>
+      <w:r>
+        <w:rPr>
+          <w:rFonts w:ascii="Arial" w:hAnsi="Arial" w:cs="Arial"/>
+          <w:sz w:val="24"/>
+          <w:szCs w:val="24"/>
+        </w:rPr>
+        <w:t xml:space="preserve">– Medium: Standard system feature, required for the functioning of the system. </w:t>
+      </w:r>
+    </w:p>
+    <w:p>
+      <w:pPr>
+        <w:pStyle w:val="NoSpacing"/>
+        <w:rPr>
+          <w:rFonts w:ascii="Arial" w:hAnsi="Arial" w:cs="Arial"/>
+          <w:sz w:val="24"/>
+          <w:szCs w:val="24"/>
+        </w:rPr>
+      </w:pPr>
+      <w:r>
+        <w:rPr>
+          <w:rFonts w:ascii="Arial" w:hAnsi="Arial" w:cs="Arial"/>
+          <w:sz w:val="24"/>
+          <w:szCs w:val="24"/>
+        </w:rPr>
+        <w:t>– High: Critical feature, system cannot work without it.</w:t>
+      </w:r>
+    </w:p>
+    <w:p>
+      <w:pPr>
+        <w:pStyle w:val="NoSpacing"/>
+        <w:rPr>
+          <w:rFonts w:ascii="Arial" w:hAnsi="Arial" w:cs="Arial"/>
+          <w:sz w:val="24"/>
+          <w:szCs w:val="24"/>
+        </w:rPr>
+      </w:pPr>
+    </w:p>
+    <w:p>
+      <w:pPr>
+        <w:pStyle w:val="NoSpacing"/>
+        <w:rPr>
+          <w:rFonts w:ascii="Arial" w:hAnsi="Arial" w:cs="Arial"/>
+          <w:sz w:val="24"/>
+          <w:szCs w:val="24"/>
+        </w:rPr>
+      </w:pPr>
+      <w:r>
+        <w:rPr>
+          <w:rFonts w:ascii="Arial" w:hAnsi="Arial" w:cs="Arial"/>
+          <w:sz w:val="24"/>
+          <w:szCs w:val="24"/>
+        </w:rPr>
+        <w:t xml:space="preserve">Requirements </w:t>
+      </w:r>
+    </w:p>
+    <w:p>
+      <w:pPr>
+        <w:pStyle w:val="NoSpacing"/>
+        <w:rPr>
+          <w:rFonts w:ascii="Arial" w:hAnsi="Arial" w:cs="Arial"/>
+          <w:sz w:val="24"/>
+          <w:szCs w:val="24"/>
+        </w:rPr>
+      </w:pPr>
+      <w:r>
+        <w:rPr>
+          <w:rFonts w:ascii="Arial" w:hAnsi="Arial" w:cs="Arial"/>
+          <w:sz w:val="24"/>
+          <w:szCs w:val="24"/>
+        </w:rPr>
+        <w:t>Each requirement has</w:t>
+      </w:r>
+      <w:r>
+        <w:rPr>
+          <w:rFonts w:ascii="Arial" w:hAnsi="Arial" w:cs="Arial"/>
+          <w:sz w:val="24"/>
+          <w:szCs w:val="24"/>
+        </w:rPr>
+        <w:t xml:space="preserve"> a requirement number, name, priori</w:t>
+      </w:r>
+      <w:r>
+        <w:rPr>
+          <w:rFonts w:ascii="Arial" w:hAnsi="Arial" w:cs="Arial"/>
+          <w:sz w:val="24"/>
+          <w:szCs w:val="24"/>
+        </w:rPr>
+        <w:t>ty, description, motivation and dependency. The description describes what the requirement is, motivation explains the reason why the requirement is there and dependency</w:t>
+      </w:r>
+      <w:r>
+        <w:rPr>
+          <w:rFonts w:ascii="Arial" w:hAnsi="Arial" w:cs="Arial"/>
+          <w:sz w:val="24"/>
+          <w:szCs w:val="24"/>
+        </w:rPr>
+        <w:t xml:space="preserve"> indicates which other requirements need to be met before the c</w:t>
+      </w:r>
+      <w:r>
+        <w:rPr>
+          <w:rFonts w:ascii="Arial" w:hAnsi="Arial" w:cs="Arial"/>
+          <w:sz w:val="24"/>
+          <w:szCs w:val="24"/>
+        </w:rPr>
+        <w:t>urrent requirement can be realiz</w:t>
+      </w:r>
+      <w:r>
+        <w:rPr>
+          <w:rFonts w:ascii="Arial" w:hAnsi="Arial" w:cs="Arial"/>
+          <w:sz w:val="24"/>
+          <w:szCs w:val="24"/>
+        </w:rPr>
+        <w:t>ed</w:t>
       </w:r>
       <w:r>
         <w:rPr>
@@ -119,305 +556,7 @@
     </w:p>
     <w:p>
       <w:pPr>
-        <w:pStyle w:val="ListParagraph"/>
-        <w:numPr>
-          <w:ilvl w:val="0"/>
-          <w:numId w:val="2"/>
-        </w:numPr>
-        <w:rPr>
-          <w:rFonts w:ascii="Arial" w:hAnsi="Arial" w:cs="Arial"/>
-          <w:sz w:val="24"/>
-          <w:szCs w:val="24"/>
-        </w:rPr>
-      </w:pPr>
-      <w:proofErr w:type="gramStart"/>
-      <w:r>
-        <w:rPr>
-          <w:rFonts w:ascii="Arial" w:hAnsi="Arial" w:cs="Arial"/>
-          <w:sz w:val="24"/>
-          <w:szCs w:val="24"/>
-        </w:rPr>
-        <w:t>crowd-tidbits</w:t>
-      </w:r>
-      <w:proofErr w:type="gramEnd"/>
-      <w:r>
-        <w:rPr>
-          <w:rFonts w:ascii="Arial" w:hAnsi="Arial" w:cs="Arial"/>
-          <w:sz w:val="24"/>
-          <w:szCs w:val="24"/>
-        </w:rPr>
-        <w:t xml:space="preserve"> collection and storage .</w:t>
-      </w:r>
-    </w:p>
-    <w:p>
-      <w:pPr>
-        <w:pStyle w:val="ListParagraph"/>
-        <w:numPr>
-          <w:ilvl w:val="0"/>
-          <w:numId w:val="2"/>
-        </w:numPr>
-        <w:rPr>
-          <w:rFonts w:ascii="Arial" w:hAnsi="Arial" w:cs="Arial"/>
-          <w:sz w:val="24"/>
-          <w:szCs w:val="24"/>
-        </w:rPr>
-      </w:pPr>
-      <w:r>
-        <w:rPr>
-          <w:rFonts w:ascii="Arial" w:hAnsi="Arial" w:cs="Arial"/>
-          <w:sz w:val="24"/>
-          <w:szCs w:val="24"/>
-        </w:rPr>
-        <w:t>Geo-Sensor</w:t>
-      </w:r>
-      <w:r>
-        <w:rPr>
-          <w:rFonts w:ascii="Arial" w:hAnsi="Arial" w:cs="Arial"/>
-          <w:sz w:val="24"/>
-          <w:szCs w:val="24"/>
-        </w:rPr>
-        <w:t xml:space="preserve"> usage</w:t>
-      </w:r>
-      <w:r>
-        <w:rPr>
-          <w:rFonts w:ascii="Arial" w:hAnsi="Arial" w:cs="Arial"/>
-          <w:sz w:val="24"/>
-          <w:szCs w:val="24"/>
-        </w:rPr>
-        <w:t xml:space="preserve">. </w:t>
-      </w:r>
-    </w:p>
-    <w:p>
-      <w:pPr>
-        <w:pStyle w:val="ListParagraph"/>
-        <w:numPr>
-          <w:ilvl w:val="0"/>
-          <w:numId w:val="2"/>
-        </w:numPr>
-        <w:rPr>
-          <w:rFonts w:ascii="Arial" w:hAnsi="Arial" w:cs="Arial"/>
-          <w:sz w:val="24"/>
-          <w:szCs w:val="24"/>
-        </w:rPr>
-      </w:pPr>
-      <w:r>
-        <w:rPr>
-          <w:rFonts w:ascii="Arial" w:hAnsi="Arial" w:cs="Arial"/>
-          <w:sz w:val="24"/>
-          <w:szCs w:val="24"/>
-        </w:rPr>
-        <w:t xml:space="preserve"> Internet connectivity for online usage.</w:t>
-      </w:r>
-    </w:p>
-    <w:p>
-      <w:pPr>
-        <w:pStyle w:val="ListParagraph"/>
-        <w:numPr>
-          <w:ilvl w:val="0"/>
-          <w:numId w:val="2"/>
-        </w:numPr>
-        <w:rPr>
-          <w:rFonts w:ascii="Arial" w:hAnsi="Arial" w:cs="Arial"/>
-          <w:sz w:val="24"/>
-          <w:szCs w:val="24"/>
-        </w:rPr>
-      </w:pPr>
-      <w:proofErr w:type="gramStart"/>
-      <w:r>
-        <w:rPr>
-          <w:rFonts w:ascii="Arial" w:hAnsi="Arial" w:cs="Arial"/>
-          <w:sz w:val="24"/>
-          <w:szCs w:val="24"/>
-        </w:rPr>
-        <w:t>crowd-tidbits</w:t>
-      </w:r>
-      <w:proofErr w:type="gramEnd"/>
-      <w:r>
-        <w:rPr>
-          <w:rFonts w:ascii="Arial" w:hAnsi="Arial" w:cs="Arial"/>
-          <w:sz w:val="24"/>
-          <w:szCs w:val="24"/>
-        </w:rPr>
-        <w:t xml:space="preserve"> </w:t>
-      </w:r>
-      <w:r>
-        <w:rPr>
-          <w:rFonts w:ascii="Arial" w:hAnsi="Arial" w:cs="Arial"/>
-          <w:sz w:val="24"/>
-          <w:szCs w:val="24"/>
-        </w:rPr>
-        <w:t>upload capability.</w:t>
-      </w:r>
-    </w:p>
-    <w:p>
-      <w:pPr>
-        <w:pStyle w:val="ListParagraph"/>
-        <w:numPr>
-          <w:ilvl w:val="0"/>
-          <w:numId w:val="2"/>
-        </w:numPr>
-        <w:rPr>
-          <w:rFonts w:ascii="Arial" w:hAnsi="Arial" w:cs="Arial"/>
-          <w:sz w:val="24"/>
-          <w:szCs w:val="24"/>
-        </w:rPr>
-      </w:pPr>
-      <w:r>
-        <w:rPr>
-          <w:rFonts w:ascii="Arial" w:hAnsi="Arial" w:cs="Arial"/>
-          <w:sz w:val="24"/>
-          <w:szCs w:val="24"/>
-        </w:rPr>
-        <w:t xml:space="preserve">Integration </w:t>
-      </w:r>
-      <w:r>
-        <w:rPr>
-          <w:rFonts w:ascii="Arial" w:hAnsi="Arial" w:cs="Arial"/>
-          <w:sz w:val="24"/>
-          <w:szCs w:val="24"/>
-        </w:rPr>
-        <w:t>with server</w:t>
-      </w:r>
-      <w:r>
-        <w:rPr>
-          <w:rFonts w:ascii="Arial" w:hAnsi="Arial" w:cs="Arial"/>
-          <w:sz w:val="24"/>
-          <w:szCs w:val="24"/>
-        </w:rPr>
-        <w:t>.</w:t>
-      </w:r>
-      <w:bookmarkStart w:id="0" w:name="_GoBack"/>
-      <w:bookmarkEnd w:id="0"/>
-    </w:p>
-    <w:p>
-      <w:pPr>
-        <w:rPr>
-          <w:rFonts w:ascii="Arial" w:hAnsi="Arial" w:cs="Arial"/>
-          <w:sz w:val="24"/>
-          <w:szCs w:val="24"/>
-        </w:rPr>
-      </w:pPr>
-      <w:r>
-        <w:rPr>
-          <w:rFonts w:ascii="Arial" w:hAnsi="Arial" w:cs="Arial"/>
-          <w:sz w:val="24"/>
-          <w:szCs w:val="24"/>
-        </w:rPr>
-        <w:t xml:space="preserve">Requirement Priority </w:t>
-      </w:r>
-    </w:p>
-    <w:p>
-      <w:pPr>
-        <w:rPr>
-          <w:rFonts w:ascii="Arial" w:hAnsi="Arial" w:cs="Arial"/>
-          <w:sz w:val="24"/>
-          <w:szCs w:val="24"/>
-        </w:rPr>
-      </w:pPr>
-      <w:r>
-        <w:rPr>
-          <w:rFonts w:ascii="Arial" w:hAnsi="Arial" w:cs="Arial"/>
-          <w:sz w:val="24"/>
-          <w:szCs w:val="24"/>
-        </w:rPr>
-        <w:t>Requirement Priority describes the level of importance of each requirement on the system. Ranging from low, which the system can work without, to high, which the system cannot work without.</w:t>
-      </w:r>
-    </w:p>
-    <w:p>
-      <w:pPr>
-        <w:rPr>
-          <w:rFonts w:ascii="Arial" w:hAnsi="Arial" w:cs="Arial"/>
-          <w:sz w:val="24"/>
-          <w:szCs w:val="24"/>
-        </w:rPr>
-      </w:pPr>
-      <w:r>
-        <w:rPr>
-          <w:rFonts w:ascii="Arial" w:hAnsi="Arial" w:cs="Arial"/>
-          <w:sz w:val="24"/>
-          <w:szCs w:val="24"/>
-        </w:rPr>
-        <w:t>– Low: Not vital to the functioning of the system.</w:t>
-      </w:r>
-    </w:p>
-    <w:p>
-      <w:pPr>
-        <w:rPr>
-          <w:rFonts w:ascii="Arial" w:hAnsi="Arial" w:cs="Arial"/>
-          <w:sz w:val="24"/>
-          <w:szCs w:val="24"/>
-        </w:rPr>
-      </w:pPr>
-      <w:r>
-        <w:rPr>
-          <w:rFonts w:ascii="Arial" w:hAnsi="Arial" w:cs="Arial"/>
-          <w:sz w:val="24"/>
-          <w:szCs w:val="24"/>
-        </w:rPr>
-        <w:t xml:space="preserve">– Medium: Standard system feature, required for the functioning of the system. </w:t>
-      </w:r>
-    </w:p>
-    <w:p>
-      <w:pPr>
-        <w:rPr>
-          <w:rFonts w:ascii="Arial" w:hAnsi="Arial" w:cs="Arial"/>
-          <w:sz w:val="24"/>
-          <w:szCs w:val="24"/>
-        </w:rPr>
-      </w:pPr>
-      <w:r>
-        <w:rPr>
-          <w:rFonts w:ascii="Arial" w:hAnsi="Arial" w:cs="Arial"/>
-          <w:sz w:val="24"/>
-          <w:szCs w:val="24"/>
-        </w:rPr>
-        <w:t>– High: Critical feature, system cannot work without it.</w:t>
-      </w:r>
-    </w:p>
-    <w:p>
-      <w:pPr>
-        <w:rPr>
-          <w:rFonts w:ascii="Arial" w:hAnsi="Arial" w:cs="Arial"/>
-          <w:sz w:val="24"/>
-          <w:szCs w:val="24"/>
-        </w:rPr>
-      </w:pPr>
-      <w:r>
-        <w:rPr>
-          <w:rFonts w:ascii="Arial" w:hAnsi="Arial" w:cs="Arial"/>
-          <w:sz w:val="24"/>
-          <w:szCs w:val="24"/>
-        </w:rPr>
-        <w:t xml:space="preserve">5.2.1.1.3. Requirements </w:t>
-      </w:r>
-    </w:p>
-    <w:p>
-      <w:pPr>
-        <w:rPr>
-          <w:rFonts w:ascii="Arial" w:hAnsi="Arial" w:cs="Arial"/>
-          <w:sz w:val="24"/>
-          <w:szCs w:val="24"/>
-        </w:rPr>
-      </w:pPr>
-      <w:r>
-        <w:rPr>
-          <w:rFonts w:ascii="Arial" w:hAnsi="Arial" w:cs="Arial"/>
-          <w:sz w:val="24"/>
-          <w:szCs w:val="24"/>
-        </w:rPr>
-        <w:t>Each requirement has requirement number, name, propriety, description, motivation and dependency. The description describes what the requirement is, motivation explains the reason why the requirement is there and dependency</w:t>
-      </w:r>
-      <w:r>
-        <w:rPr>
-          <w:rFonts w:ascii="Arial" w:hAnsi="Arial" w:cs="Arial"/>
-          <w:sz w:val="24"/>
-          <w:szCs w:val="24"/>
-        </w:rPr>
-        <w:t>.</w:t>
-      </w:r>
-    </w:p>
-    <w:p>
-      <w:pPr>
+        <w:pStyle w:val="NoSpacing"/>
         <w:rPr>
           <w:rFonts w:ascii="Arial" w:hAnsi="Arial" w:cs="Arial"/>
           <w:sz w:val="24"/>
@@ -443,7 +582,7 @@
           </w:tcPr>
           <w:p>
             <w:pPr>
-              <w:jc w:val="center"/>
+              <w:pStyle w:val="NoSpacing"/>
               <w:rPr>
                 <w:rFonts w:ascii="Arial" w:hAnsi="Arial" w:cs="Arial"/>
                 <w:b/>
@@ -481,6 +620,7 @@
           </w:tcPr>
           <w:p>
             <w:pPr>
+              <w:pStyle w:val="NoSpacing"/>
               <w:rPr>
                 <w:rFonts w:ascii="Arial" w:hAnsi="Arial" w:cs="Arial"/>
                 <w:b/>
@@ -505,6 +645,7 @@
           </w:tcPr>
           <w:p>
             <w:pPr>
+              <w:pStyle w:val="NoSpacing"/>
               <w:rPr>
                 <w:rFonts w:ascii="Arial" w:hAnsi="Arial" w:cs="Arial"/>
                 <w:sz w:val="24"/>
@@ -529,6 +670,7 @@
           </w:tcPr>
           <w:p>
             <w:pPr>
+              <w:pStyle w:val="NoSpacing"/>
               <w:rPr>
                 <w:rFonts w:ascii="Arial" w:hAnsi="Arial" w:cs="Arial"/>
                 <w:b/>
@@ -553,6 +695,7 @@
           </w:tcPr>
           <w:p>
             <w:pPr>
+              <w:pStyle w:val="NoSpacing"/>
               <w:rPr>
                 <w:rFonts w:ascii="Arial" w:hAnsi="Arial" w:cs="Arial"/>
                 <w:sz w:val="24"/>
@@ -577,6 +720,7 @@
           </w:tcPr>
           <w:p>
             <w:pPr>
+              <w:pStyle w:val="NoSpacing"/>
               <w:rPr>
                 <w:rFonts w:ascii="Arial" w:hAnsi="Arial" w:cs="Arial"/>
                 <w:b/>
@@ -601,30 +745,64 @@
           </w:tcPr>
           <w:p>
             <w:pPr>
-              <w:rPr>
-                <w:rFonts w:ascii="Arial" w:hAnsi="Arial" w:cs="Arial"/>
-                <w:sz w:val="24"/>
-                <w:szCs w:val="24"/>
-              </w:rPr>
-            </w:pPr>
-            <w:r>
-              <w:rPr>
-                <w:rFonts w:ascii="Arial" w:hAnsi="Arial" w:cs="Arial"/>
-                <w:sz w:val="24"/>
-                <w:szCs w:val="24"/>
-              </w:rPr>
-              <w:t>User with valid account should login with username and password to access the system.</w:t>
-            </w:r>
-          </w:p>
-        </w:tc>
-      </w:tr>
-      <w:tr>
-        <w:tc>
-          <w:tcPr>
-            <w:tcW w:w="4675" w:type="dxa"/>
-          </w:tcPr>
-          <w:p>
-            <w:pPr>
+              <w:pStyle w:val="NoSpacing"/>
+              <w:rPr>
+                <w:rFonts w:ascii="Arial" w:hAnsi="Arial" w:cs="Arial"/>
+                <w:sz w:val="24"/>
+                <w:szCs w:val="24"/>
+              </w:rPr>
+            </w:pPr>
+            <w:r>
+              <w:rPr>
+                <w:rFonts w:ascii="Arial" w:hAnsi="Arial" w:cs="Arial"/>
+                <w:sz w:val="24"/>
+                <w:szCs w:val="24"/>
+              </w:rPr>
+              <w:t>User with valid account should log</w:t>
+            </w:r>
+            <w:r>
+              <w:rPr>
+                <w:rFonts w:ascii="Arial" w:hAnsi="Arial" w:cs="Arial"/>
+                <w:sz w:val="24"/>
+                <w:szCs w:val="24"/>
+              </w:rPr>
+              <w:t xml:space="preserve"> </w:t>
+            </w:r>
+            <w:r>
+              <w:rPr>
+                <w:rFonts w:ascii="Arial" w:hAnsi="Arial" w:cs="Arial"/>
+                <w:sz w:val="24"/>
+                <w:szCs w:val="24"/>
+              </w:rPr>
+              <w:t>in with</w:t>
+            </w:r>
+            <w:r>
+              <w:rPr>
+                <w:rFonts w:ascii="Arial" w:hAnsi="Arial" w:cs="Arial"/>
+                <w:sz w:val="24"/>
+                <w:szCs w:val="24"/>
+              </w:rPr>
+              <w:t xml:space="preserve"> their</w:t>
+            </w:r>
+            <w:r>
+              <w:rPr>
+                <w:rFonts w:ascii="Arial" w:hAnsi="Arial" w:cs="Arial"/>
+                <w:sz w:val="24"/>
+                <w:szCs w:val="24"/>
+              </w:rPr>
+              <w:t xml:space="preserve"> username and password to access the system.</w:t>
+            </w:r>
+          </w:p>
+        </w:tc>
+      </w:tr>
+      <w:tr>
+        <w:tc>
+          <w:tcPr>
+            <w:tcW w:w="4675" w:type="dxa"/>
+          </w:tcPr>
+          <w:p>
+            <w:pPr>
+              <w:pStyle w:val="NoSpacing"/>
               <w:rPr>
                 <w:rFonts w:ascii="Arial" w:hAnsi="Arial" w:cs="Arial"/>
                 <w:b/>
@@ -649,38 +827,64 @@
           </w:tcPr>
           <w:p>
             <w:pPr>
-              <w:rPr>
-                <w:rFonts w:ascii="Arial" w:hAnsi="Arial" w:cs="Arial"/>
-                <w:sz w:val="24"/>
-                <w:szCs w:val="24"/>
-              </w:rPr>
-            </w:pPr>
-            <w:r>
-              <w:rPr>
-                <w:rFonts w:ascii="Arial" w:hAnsi="Arial" w:cs="Arial"/>
-                <w:sz w:val="24"/>
-                <w:szCs w:val="24"/>
-              </w:rPr>
-              <w:t xml:space="preserve">This requirement ensures access control on the system. It only allows those with valid username and password to </w:t>
-            </w:r>
-            <w:r>
-              <w:rPr>
-                <w:rFonts w:ascii="Arial" w:hAnsi="Arial" w:cs="Arial"/>
-                <w:sz w:val="24"/>
-                <w:szCs w:val="24"/>
-              </w:rPr>
-              <w:t>login to the system.</w:t>
-            </w:r>
-          </w:p>
-        </w:tc>
-      </w:tr>
-      <w:tr>
-        <w:tc>
-          <w:tcPr>
-            <w:tcW w:w="4675" w:type="dxa"/>
-          </w:tcPr>
-          <w:p>
-            <w:pPr>
+              <w:pStyle w:val="NoSpacing"/>
+              <w:rPr>
+                <w:rFonts w:ascii="Arial" w:hAnsi="Arial" w:cs="Arial"/>
+                <w:sz w:val="24"/>
+                <w:szCs w:val="24"/>
+              </w:rPr>
+            </w:pPr>
+            <w:r>
+              <w:rPr>
+                <w:rFonts w:ascii="Arial" w:hAnsi="Arial" w:cs="Arial"/>
+                <w:sz w:val="24"/>
+                <w:szCs w:val="24"/>
+              </w:rPr>
+              <w:t xml:space="preserve">This requirement ensures access control on the system. It only allows those with valid </w:t>
+            </w:r>
+            <w:r>
+              <w:rPr>
+                <w:rFonts w:ascii="Arial" w:hAnsi="Arial" w:cs="Arial"/>
+                <w:sz w:val="24"/>
+                <w:szCs w:val="24"/>
+              </w:rPr>
+              <w:t>credentials</w:t>
+            </w:r>
+            <w:r>
+              <w:rPr>
+                <w:rFonts w:ascii="Arial" w:hAnsi="Arial" w:cs="Arial"/>
+                <w:sz w:val="24"/>
+                <w:szCs w:val="24"/>
+              </w:rPr>
+              <w:t xml:space="preserve"> to </w:t>
+            </w:r>
+            <w:r>
+              <w:rPr>
+                <w:rFonts w:ascii="Arial" w:hAnsi="Arial" w:cs="Arial"/>
+                <w:sz w:val="24"/>
+                <w:szCs w:val="24"/>
+              </w:rPr>
+              <w:t xml:space="preserve">make use of </w:t>
+            </w:r>
+            <w:r>
+              <w:rPr>
+                <w:rFonts w:ascii="Arial" w:hAnsi="Arial" w:cs="Arial"/>
+                <w:sz w:val="24"/>
+                <w:szCs w:val="24"/>
+              </w:rPr>
+              <w:t>system.</w:t>
+            </w:r>
+          </w:p>
+        </w:tc>
+      </w:tr>
+      <w:tr>
+        <w:tc>
+          <w:tcPr>
+            <w:tcW w:w="4675" w:type="dxa"/>
+          </w:tcPr>
+          <w:p>
+            <w:pPr>
+              <w:pStyle w:val="NoSpacing"/>
               <w:rPr>
                 <w:rFonts w:ascii="Arial" w:hAnsi="Arial" w:cs="Arial"/>
                 <w:b/>
@@ -706,29 +910,28 @@
           </w:tcPr>
           <w:p>
             <w:pPr>
-              <w:rPr>
-                <w:rFonts w:ascii="Arial" w:hAnsi="Arial" w:cs="Arial"/>
-                <w:sz w:val="24"/>
-                <w:szCs w:val="24"/>
-              </w:rPr>
-            </w:pPr>
-            <w:proofErr w:type="spellStart"/>
-            <w:r>
-              <w:rPr>
-                <w:rFonts w:ascii="Arial" w:hAnsi="Arial" w:cs="Arial"/>
-                <w:sz w:val="24"/>
-                <w:szCs w:val="24"/>
-              </w:rPr>
-              <w:t>Req</w:t>
-            </w:r>
-            <w:proofErr w:type="spellEnd"/>
-            <w:r>
-              <w:rPr>
-                <w:rFonts w:ascii="Arial" w:hAnsi="Arial" w:cs="Arial"/>
-                <w:sz w:val="24"/>
-                <w:szCs w:val="24"/>
-              </w:rPr>
-              <w:t xml:space="preserve"> 2</w:t>
+              <w:pStyle w:val="NoSpacing"/>
+              <w:rPr>
+                <w:rFonts w:ascii="Arial" w:hAnsi="Arial" w:cs="Arial"/>
+                <w:sz w:val="24"/>
+                <w:szCs w:val="24"/>
+              </w:rPr>
+            </w:pPr>
+            <w:r>
+              <w:rPr>
+                <w:rFonts w:ascii="Arial" w:hAnsi="Arial" w:cs="Arial"/>
+                <w:sz w:val="24"/>
+                <w:szCs w:val="24"/>
+              </w:rPr>
+              <w:t>2</w:t>
+            </w:r>
+            <w:r>
+              <w:rPr>
+                <w:rFonts w:ascii="Arial" w:hAnsi="Arial" w:cs="Arial"/>
+                <w:sz w:val="24"/>
+                <w:szCs w:val="24"/>
+              </w:rPr>
+              <w:t>, 8</w:t>
             </w:r>
           </w:p>
         </w:tc>
@@ -736,6 +939,7 @@
     </w:tbl>
     <w:p>
       <w:pPr>
+        <w:pStyle w:val="NoSpacing"/>
         <w:rPr>
           <w:rFonts w:ascii="Arial" w:hAnsi="Arial" w:cs="Arial"/>
           <w:sz w:val="24"/>
@@ -761,7 +965,7 @@
           </w:tcPr>
           <w:p>
             <w:pPr>
-              <w:jc w:val="center"/>
+              <w:pStyle w:val="NoSpacing"/>
               <w:rPr>
                 <w:rFonts w:ascii="Arial" w:hAnsi="Arial" w:cs="Arial"/>
                 <w:b/>
@@ -808,6 +1012,7 @@
           </w:tcPr>
           <w:p>
             <w:pPr>
+              <w:pStyle w:val="NoSpacing"/>
               <w:rPr>
                 <w:rFonts w:ascii="Arial" w:hAnsi="Arial" w:cs="Arial"/>
                 <w:b/>
@@ -832,6 +1037,7 @@
           </w:tcPr>
           <w:p>
             <w:pPr>
+              <w:pStyle w:val="NoSpacing"/>
               <w:rPr>
                 <w:rFonts w:ascii="Arial" w:hAnsi="Arial" w:cs="Arial"/>
                 <w:sz w:val="24"/>
@@ -856,6 +1062,7 @@
           </w:tcPr>
           <w:p>
             <w:pPr>
+              <w:pStyle w:val="NoSpacing"/>
               <w:rPr>
                 <w:rFonts w:ascii="Arial" w:hAnsi="Arial" w:cs="Arial"/>
                 <w:b/>
@@ -880,6 +1087,7 @@
           </w:tcPr>
           <w:p>
             <w:pPr>
+              <w:pStyle w:val="NoSpacing"/>
               <w:rPr>
                 <w:rFonts w:ascii="Arial" w:hAnsi="Arial" w:cs="Arial"/>
                 <w:sz w:val="24"/>
@@ -904,6 +1112,7 @@
           </w:tcPr>
           <w:p>
             <w:pPr>
+              <w:pStyle w:val="NoSpacing"/>
               <w:rPr>
                 <w:rFonts w:ascii="Arial" w:hAnsi="Arial" w:cs="Arial"/>
                 <w:b/>
@@ -928,6 +1137,7 @@
           </w:tcPr>
           <w:p>
             <w:pPr>
+              <w:pStyle w:val="NoSpacing"/>
               <w:rPr>
                 <w:rFonts w:ascii="Arial" w:hAnsi="Arial" w:cs="Arial"/>
                 <w:sz w:val="24"/>
@@ -952,6 +1162,7 @@
           </w:tcPr>
           <w:p>
             <w:pPr>
+              <w:pStyle w:val="NoSpacing"/>
               <w:rPr>
                 <w:rFonts w:ascii="Arial" w:hAnsi="Arial" w:cs="Arial"/>
                 <w:b/>
@@ -976,6 +1187,7 @@
           </w:tcPr>
           <w:p>
             <w:pPr>
+              <w:pStyle w:val="NoSpacing"/>
               <w:rPr>
                 <w:rFonts w:ascii="Arial" w:hAnsi="Arial" w:cs="Arial"/>
                 <w:sz w:val="24"/>
@@ -1000,6 +1212,7 @@
           </w:tcPr>
           <w:p>
             <w:pPr>
+              <w:pStyle w:val="NoSpacing"/>
               <w:rPr>
                 <w:rFonts w:ascii="Arial" w:hAnsi="Arial" w:cs="Arial"/>
                 <w:b/>
@@ -1024,18 +1237,28 @@
           </w:tcPr>
           <w:p>
             <w:pPr>
-              <w:rPr>
-                <w:rFonts w:ascii="Arial" w:hAnsi="Arial" w:cs="Arial"/>
-                <w:sz w:val="24"/>
-                <w:szCs w:val="24"/>
-              </w:rPr>
-            </w:pPr>
+              <w:pStyle w:val="NoSpacing"/>
+              <w:rPr>
+                <w:rFonts w:ascii="Arial" w:hAnsi="Arial" w:cs="Arial"/>
+                <w:sz w:val="24"/>
+                <w:szCs w:val="24"/>
+              </w:rPr>
+            </w:pPr>
+            <w:r>
+              <w:rPr>
+                <w:rFonts w:ascii="Arial" w:hAnsi="Arial" w:cs="Arial"/>
+                <w:sz w:val="24"/>
+                <w:szCs w:val="24"/>
+              </w:rPr>
+              <w:t>8</w:t>
+            </w:r>
           </w:p>
         </w:tc>
       </w:tr>
     </w:tbl>
     <w:p>
       <w:pPr>
+        <w:pStyle w:val="NoSpacing"/>
         <w:rPr>
           <w:rFonts w:ascii="Arial" w:hAnsi="Arial" w:cs="Arial"/>
           <w:sz w:val="24"/>
@@ -1061,7 +1284,7 @@
           </w:tcPr>
           <w:p>
             <w:pPr>
-              <w:jc w:val="center"/>
+              <w:pStyle w:val="NoSpacing"/>
               <w:rPr>
                 <w:rFonts w:ascii="Arial" w:hAnsi="Arial" w:cs="Arial"/>
                 <w:b/>
@@ -1108,6 +1331,7 @@
           </w:tcPr>
           <w:p>
             <w:pPr>
+              <w:pStyle w:val="NoSpacing"/>
               <w:rPr>
                 <w:rFonts w:ascii="Arial" w:hAnsi="Arial" w:cs="Arial"/>
                 <w:b/>
@@ -1132,6 +1356,7 @@
           </w:tcPr>
           <w:p>
             <w:pPr>
+              <w:pStyle w:val="NoSpacing"/>
               <w:rPr>
                 <w:rFonts w:ascii="Arial" w:hAnsi="Arial" w:cs="Arial"/>
                 <w:sz w:val="24"/>
@@ -1156,6 +1381,7 @@
           </w:tcPr>
           <w:p>
             <w:pPr>
+              <w:pStyle w:val="NoSpacing"/>
               <w:rPr>
                 <w:rFonts w:ascii="Arial" w:hAnsi="Arial" w:cs="Arial"/>
                 <w:b/>
@@ -1180,6 +1406,7 @@
           </w:tcPr>
           <w:p>
             <w:pPr>
+              <w:pStyle w:val="NoSpacing"/>
               <w:rPr>
                 <w:rFonts w:ascii="Arial" w:hAnsi="Arial" w:cs="Arial"/>
                 <w:sz w:val="24"/>
@@ -1204,6 +1431,7 @@
           </w:tcPr>
           <w:p>
             <w:pPr>
+              <w:pStyle w:val="NoSpacing"/>
               <w:rPr>
                 <w:rFonts w:ascii="Arial" w:hAnsi="Arial" w:cs="Arial"/>
                 <w:b/>
@@ -1228,6 +1456,7 @@
           </w:tcPr>
           <w:p>
             <w:pPr>
+              <w:pStyle w:val="NoSpacing"/>
               <w:rPr>
                 <w:rFonts w:ascii="Arial" w:hAnsi="Arial" w:cs="Arial"/>
                 <w:sz w:val="24"/>
@@ -1264,6 +1493,14 @@
                 <w:sz w:val="24"/>
                 <w:szCs w:val="24"/>
               </w:rPr>
+              <w:t>, select its priority,</w:t>
+            </w:r>
+            <w:r>
+              <w:rPr>
+                <w:rFonts w:ascii="Arial" w:hAnsi="Arial" w:cs="Arial"/>
+                <w:sz w:val="24"/>
+                <w:szCs w:val="24"/>
+              </w:rPr>
               <w:t xml:space="preserve"> and upload it.</w:t>
             </w:r>
           </w:p>
@@ -1276,6 +1513,7 @@
           </w:tcPr>
           <w:p>
             <w:pPr>
+              <w:pStyle w:val="NoSpacing"/>
               <w:rPr>
                 <w:rFonts w:ascii="Arial" w:hAnsi="Arial" w:cs="Arial"/>
                 <w:b/>
@@ -1300,6 +1538,7 @@
           </w:tcPr>
           <w:p>
             <w:pPr>
+              <w:pStyle w:val="NoSpacing"/>
               <w:rPr>
                 <w:rFonts w:ascii="Arial" w:hAnsi="Arial" w:cs="Arial"/>
                 <w:sz w:val="24"/>
@@ -1324,6 +1563,7 @@
           </w:tcPr>
           <w:p>
             <w:pPr>
+              <w:pStyle w:val="NoSpacing"/>
               <w:rPr>
                 <w:rFonts w:ascii="Arial" w:hAnsi="Arial" w:cs="Arial"/>
                 <w:b/>
@@ -1348,6 +1588,7 @@
           </w:tcPr>
           <w:p>
             <w:pPr>
+              <w:pStyle w:val="NoSpacing"/>
               <w:rPr>
                 <w:rFonts w:ascii="Arial" w:hAnsi="Arial" w:cs="Arial"/>
                 <w:sz w:val="24"/>
@@ -1368,6 +1609,7 @@
     </w:tbl>
     <w:p>
       <w:pPr>
+        <w:pStyle w:val="NoSpacing"/>
         <w:rPr>
           <w:rFonts w:ascii="Arial" w:hAnsi="Arial" w:cs="Arial"/>
           <w:sz w:val="24"/>
@@ -1393,7 +1635,7 @@
           </w:tcPr>
           <w:p>
             <w:pPr>
-              <w:jc w:val="center"/>
+              <w:pStyle w:val="NoSpacing"/>
               <w:rPr>
                 <w:rFonts w:ascii="Arial" w:hAnsi="Arial" w:cs="Arial"/>
                 <w:b/>
@@ -1440,6 +1682,7 @@
           </w:tcPr>
           <w:p>
             <w:pPr>
+              <w:pStyle w:val="NoSpacing"/>
               <w:rPr>
                 <w:rFonts w:ascii="Arial" w:hAnsi="Arial" w:cs="Arial"/>
                 <w:b/>
@@ -1464,6 +1707,7 @@
           </w:tcPr>
           <w:p>
             <w:pPr>
+              <w:pStyle w:val="NoSpacing"/>
               <w:rPr>
                 <w:rFonts w:ascii="Arial" w:hAnsi="Arial" w:cs="Arial"/>
                 <w:sz w:val="24"/>
@@ -1488,6 +1732,7 @@
           </w:tcPr>
           <w:p>
             <w:pPr>
+              <w:pStyle w:val="NoSpacing"/>
               <w:rPr>
                 <w:rFonts w:ascii="Arial" w:hAnsi="Arial" w:cs="Arial"/>
                 <w:b/>
@@ -1512,6 +1757,7 @@
           </w:tcPr>
           <w:p>
             <w:pPr>
+              <w:pStyle w:val="NoSpacing"/>
               <w:rPr>
                 <w:rFonts w:ascii="Arial" w:hAnsi="Arial" w:cs="Arial"/>
                 <w:sz w:val="24"/>
@@ -1536,6 +1782,7 @@
           </w:tcPr>
           <w:p>
             <w:pPr>
+              <w:pStyle w:val="NoSpacing"/>
               <w:rPr>
                 <w:rFonts w:ascii="Arial" w:hAnsi="Arial" w:cs="Arial"/>
                 <w:b/>
@@ -1560,30 +1807,64 @@
           </w:tcPr>
           <w:p>
             <w:pPr>
-              <w:rPr>
-                <w:rFonts w:ascii="Arial" w:hAnsi="Arial" w:cs="Arial"/>
-                <w:sz w:val="24"/>
-                <w:szCs w:val="24"/>
-              </w:rPr>
-            </w:pPr>
-            <w:r>
-              <w:rPr>
-                <w:rFonts w:ascii="Arial" w:hAnsi="Arial" w:cs="Arial"/>
-                <w:sz w:val="24"/>
-                <w:szCs w:val="24"/>
-              </w:rPr>
-              <w:t>The user’s device needs to have GPS module installed and functioning, if the GPS is off the use need to activate it.</w:t>
-            </w:r>
-          </w:p>
-        </w:tc>
-      </w:tr>
-      <w:tr>
-        <w:tc>
-          <w:tcPr>
-            <w:tcW w:w="4675" w:type="dxa"/>
-          </w:tcPr>
-          <w:p>
-            <w:pPr>
+              <w:pStyle w:val="NoSpacing"/>
+              <w:rPr>
+                <w:rFonts w:ascii="Arial" w:hAnsi="Arial" w:cs="Arial"/>
+                <w:sz w:val="24"/>
+                <w:szCs w:val="24"/>
+              </w:rPr>
+            </w:pPr>
+            <w:r>
+              <w:rPr>
+                <w:rFonts w:ascii="Arial" w:hAnsi="Arial" w:cs="Arial"/>
+                <w:sz w:val="24"/>
+                <w:szCs w:val="24"/>
+              </w:rPr>
+              <w:t>The user’s device needs to have GPS module installed and functioning, if the GPS is off the use</w:t>
+            </w:r>
+            <w:r>
+              <w:rPr>
+                <w:rFonts w:ascii="Arial" w:hAnsi="Arial" w:cs="Arial"/>
+                <w:sz w:val="24"/>
+                <w:szCs w:val="24"/>
+              </w:rPr>
+              <w:t>r</w:t>
+            </w:r>
+            <w:r>
+              <w:rPr>
+                <w:rFonts w:ascii="Arial" w:hAnsi="Arial" w:cs="Arial"/>
+                <w:sz w:val="24"/>
+                <w:szCs w:val="24"/>
+              </w:rPr>
+              <w:t xml:space="preserve"> need</w:t>
+            </w:r>
+            <w:r>
+              <w:rPr>
+                <w:rFonts w:ascii="Arial" w:hAnsi="Arial" w:cs="Arial"/>
+                <w:sz w:val="24"/>
+                <w:szCs w:val="24"/>
+              </w:rPr>
+              <w:t>s</w:t>
+            </w:r>
+            <w:r>
+              <w:rPr>
+                <w:rFonts w:ascii="Arial" w:hAnsi="Arial" w:cs="Arial"/>
+                <w:sz w:val="24"/>
+                <w:szCs w:val="24"/>
+              </w:rPr>
+              <w:t xml:space="preserve"> to activate it.</w:t>
+            </w:r>
+          </w:p>
+        </w:tc>
+      </w:tr>
+      <w:tr>
+        <w:tc>
+          <w:tcPr>
+            <w:tcW w:w="4675" w:type="dxa"/>
+          </w:tcPr>
+          <w:p>
+            <w:pPr>
+              <w:pStyle w:val="NoSpacing"/>
               <w:rPr>
                 <w:rFonts w:ascii="Arial" w:hAnsi="Arial" w:cs="Arial"/>
                 <w:b/>
@@ -1608,30 +1889,48 @@
           </w:tcPr>
           <w:p>
             <w:pPr>
-              <w:rPr>
-                <w:rFonts w:ascii="Arial" w:hAnsi="Arial" w:cs="Arial"/>
-                <w:sz w:val="24"/>
-                <w:szCs w:val="24"/>
-              </w:rPr>
-            </w:pPr>
-            <w:r>
-              <w:rPr>
-                <w:rFonts w:ascii="Arial" w:hAnsi="Arial" w:cs="Arial"/>
-                <w:sz w:val="24"/>
-                <w:szCs w:val="24"/>
-              </w:rPr>
-              <w:t>The GPS functionality is required to enable the application to capture the geolocation of every crowd-tidbit uploaded.</w:t>
-            </w:r>
-          </w:p>
-        </w:tc>
-      </w:tr>
-      <w:tr>
-        <w:tc>
-          <w:tcPr>
-            <w:tcW w:w="4675" w:type="dxa"/>
-          </w:tcPr>
-          <w:p>
-            <w:pPr>
+              <w:pStyle w:val="NoSpacing"/>
+              <w:rPr>
+                <w:rFonts w:ascii="Arial" w:hAnsi="Arial" w:cs="Arial"/>
+                <w:sz w:val="24"/>
+                <w:szCs w:val="24"/>
+              </w:rPr>
+            </w:pPr>
+            <w:r>
+              <w:rPr>
+                <w:rFonts w:ascii="Arial" w:hAnsi="Arial" w:cs="Arial"/>
+                <w:sz w:val="24"/>
+                <w:szCs w:val="24"/>
+              </w:rPr>
+              <w:t xml:space="preserve">The GPS functionality is required to enable the application to capture the geolocation of every </w:t>
+            </w:r>
+            <w:r>
+              <w:rPr>
+                <w:rFonts w:ascii="Arial" w:hAnsi="Arial" w:cs="Arial"/>
+                <w:sz w:val="24"/>
+                <w:szCs w:val="24"/>
+              </w:rPr>
+              <w:t>T</w:t>
+            </w:r>
+            <w:r>
+              <w:rPr>
+                <w:rFonts w:ascii="Arial" w:hAnsi="Arial" w:cs="Arial"/>
+                <w:sz w:val="24"/>
+                <w:szCs w:val="24"/>
+              </w:rPr>
+              <w:t>idbit uploaded.</w:t>
+            </w:r>
+          </w:p>
+        </w:tc>
+      </w:tr>
+      <w:tr>
+        <w:tc>
+          <w:tcPr>
+            <w:tcW w:w="4675" w:type="dxa"/>
+          </w:tcPr>
+          <w:p>
+            <w:pPr>
+              <w:pStyle w:val="NoSpacing"/>
               <w:rPr>
                 <w:rFonts w:ascii="Arial" w:hAnsi="Arial" w:cs="Arial"/>
                 <w:b/>
@@ -1656,6 +1955,7 @@
           </w:tcPr>
           <w:p>
             <w:pPr>
+              <w:pStyle w:val="NoSpacing"/>
               <w:rPr>
                 <w:rFonts w:ascii="Arial" w:hAnsi="Arial" w:cs="Arial"/>
                 <w:sz w:val="24"/>
@@ -1668,6 +1968,7 @@
     </w:tbl>
     <w:p>
       <w:pPr>
+        <w:pStyle w:val="NoSpacing"/>
         <w:rPr>
           <w:rFonts w:ascii="Arial" w:hAnsi="Arial" w:cs="Arial"/>
           <w:sz w:val="24"/>
@@ -1693,7 +1994,7 @@
           </w:tcPr>
           <w:p>
             <w:pPr>
-              <w:jc w:val="center"/>
+              <w:pStyle w:val="NoSpacing"/>
               <w:rPr>
                 <w:rFonts w:ascii="Arial" w:hAnsi="Arial" w:cs="Arial"/>
                 <w:b/>
@@ -1740,6 +2041,7 @@
           </w:tcPr>
           <w:p>
             <w:pPr>
+              <w:pStyle w:val="NoSpacing"/>
               <w:rPr>
                 <w:rFonts w:ascii="Arial" w:hAnsi="Arial" w:cs="Arial"/>
                 <w:b/>
@@ -1764,6 +2066,7 @@
           </w:tcPr>
           <w:p>
             <w:pPr>
+              <w:pStyle w:val="NoSpacing"/>
               <w:rPr>
                 <w:rFonts w:ascii="Arial" w:hAnsi="Arial" w:cs="Arial"/>
                 <w:sz w:val="24"/>
@@ -1788,6 +2091,7 @@
           </w:tcPr>
           <w:p>
             <w:pPr>
+              <w:pStyle w:val="NoSpacing"/>
               <w:rPr>
                 <w:rFonts w:ascii="Arial" w:hAnsi="Arial" w:cs="Arial"/>
                 <w:b/>
@@ -1812,6 +2116,7 @@
           </w:tcPr>
           <w:p>
             <w:pPr>
+              <w:pStyle w:val="NoSpacing"/>
               <w:rPr>
                 <w:rFonts w:ascii="Arial" w:hAnsi="Arial" w:cs="Arial"/>
                 <w:sz w:val="24"/>
@@ -1836,6 +2141,7 @@
           </w:tcPr>
           <w:p>
             <w:pPr>
+              <w:pStyle w:val="NoSpacing"/>
               <w:rPr>
                 <w:rFonts w:ascii="Arial" w:hAnsi="Arial" w:cs="Arial"/>
                 <w:b/>
@@ -1860,6 +2166,7 @@
           </w:tcPr>
           <w:p>
             <w:pPr>
+              <w:pStyle w:val="NoSpacing"/>
               <w:rPr>
                 <w:rFonts w:ascii="Arial" w:hAnsi="Arial" w:cs="Arial"/>
                 <w:sz w:val="24"/>
@@ -1884,6 +2191,7 @@
           </w:tcPr>
           <w:p>
             <w:pPr>
+              <w:pStyle w:val="NoSpacing"/>
               <w:rPr>
                 <w:rFonts w:ascii="Arial" w:hAnsi="Arial" w:cs="Arial"/>
                 <w:b/>
@@ -1908,6 +2216,7 @@
           </w:tcPr>
           <w:p>
             <w:pPr>
+              <w:pStyle w:val="NoSpacing"/>
               <w:rPr>
                 <w:rFonts w:ascii="Arial" w:hAnsi="Arial" w:cs="Arial"/>
                 <w:sz w:val="24"/>
@@ -1932,21 +2241,21 @@
           </w:tcPr>
           <w:p>
             <w:pPr>
-              <w:rPr>
-                <w:rFonts w:ascii="Arial" w:hAnsi="Arial" w:cs="Arial"/>
-                <w:b/>
-                <w:sz w:val="24"/>
-                <w:szCs w:val="24"/>
-              </w:rPr>
-            </w:pPr>
-            <w:r>
-              <w:rPr>
-                <w:rFonts w:ascii="Arial" w:hAnsi="Arial" w:cs="Arial"/>
-                <w:b/>
-                <w:sz w:val="24"/>
-                <w:szCs w:val="24"/>
-              </w:rPr>
-              <w:lastRenderedPageBreak/>
+              <w:pStyle w:val="NoSpacing"/>
+              <w:rPr>
+                <w:rFonts w:ascii="Arial" w:hAnsi="Arial" w:cs="Arial"/>
+                <w:b/>
+                <w:sz w:val="24"/>
+                <w:szCs w:val="24"/>
+              </w:rPr>
+            </w:pPr>
+            <w:r>
+              <w:rPr>
+                <w:rFonts w:ascii="Arial" w:hAnsi="Arial" w:cs="Arial"/>
+                <w:b/>
+                <w:sz w:val="24"/>
+                <w:szCs w:val="24"/>
+              </w:rPr>
               <w:t xml:space="preserve">Dependency </w:t>
             </w:r>
           </w:p>
@@ -1957,6 +2266,7 @@
           </w:tcPr>
           <w:p>
             <w:pPr>
+              <w:pStyle w:val="NoSpacing"/>
               <w:rPr>
                 <w:rFonts w:ascii="Arial" w:hAnsi="Arial" w:cs="Arial"/>
                 <w:sz w:val="24"/>
@@ -1969,6 +2279,7 @@
     </w:tbl>
     <w:p>
       <w:pPr>
+        <w:pStyle w:val="NoSpacing"/>
         <w:rPr>
           <w:rFonts w:ascii="Arial" w:hAnsi="Arial" w:cs="Arial"/>
           <w:sz w:val="24"/>
@@ -1994,7 +2305,7 @@
           </w:tcPr>
           <w:p>
             <w:pPr>
-              <w:jc w:val="center"/>
+              <w:pStyle w:val="NoSpacing"/>
               <w:rPr>
                 <w:rFonts w:ascii="Arial" w:hAnsi="Arial" w:cs="Arial"/>
                 <w:b/>
@@ -2041,20 +2352,22 @@
           </w:tcPr>
           <w:p>
             <w:pPr>
-              <w:rPr>
-                <w:rFonts w:ascii="Arial" w:hAnsi="Arial" w:cs="Arial"/>
-                <w:b/>
-                <w:sz w:val="24"/>
-                <w:szCs w:val="24"/>
-              </w:rPr>
-            </w:pPr>
-            <w:r>
-              <w:rPr>
-                <w:rFonts w:ascii="Arial" w:hAnsi="Arial" w:cs="Arial"/>
-                <w:b/>
-                <w:sz w:val="24"/>
-                <w:szCs w:val="24"/>
-              </w:rPr>
+              <w:pStyle w:val="NoSpacing"/>
+              <w:rPr>
+                <w:rFonts w:ascii="Arial" w:hAnsi="Arial" w:cs="Arial"/>
+                <w:b/>
+                <w:sz w:val="24"/>
+                <w:szCs w:val="24"/>
+              </w:rPr>
+            </w:pPr>
+            <w:r>
+              <w:rPr>
+                <w:rFonts w:ascii="Arial" w:hAnsi="Arial" w:cs="Arial"/>
+                <w:b/>
+                <w:sz w:val="24"/>
+                <w:szCs w:val="24"/>
+              </w:rPr>
+              <w:lastRenderedPageBreak/>
               <w:t>Name</w:t>
             </w:r>
           </w:p>
@@ -2065,30 +2378,42 @@
           </w:tcPr>
           <w:p>
             <w:pPr>
-              <w:rPr>
-                <w:rFonts w:ascii="Arial" w:hAnsi="Arial" w:cs="Arial"/>
-                <w:sz w:val="24"/>
-                <w:szCs w:val="24"/>
-              </w:rPr>
-            </w:pPr>
-            <w:r>
-              <w:rPr>
-                <w:rFonts w:ascii="Arial" w:hAnsi="Arial" w:cs="Arial"/>
-                <w:sz w:val="24"/>
-                <w:szCs w:val="24"/>
-              </w:rPr>
-              <w:t>Asynchronous syncing</w:t>
-            </w:r>
-          </w:p>
-        </w:tc>
-      </w:tr>
-      <w:tr>
-        <w:tc>
-          <w:tcPr>
-            <w:tcW w:w="4675" w:type="dxa"/>
-          </w:tcPr>
-          <w:p>
-            <w:pPr>
+              <w:pStyle w:val="NoSpacing"/>
+              <w:rPr>
+                <w:rFonts w:ascii="Arial" w:hAnsi="Arial" w:cs="Arial"/>
+                <w:sz w:val="24"/>
+                <w:szCs w:val="24"/>
+              </w:rPr>
+            </w:pPr>
+            <w:r>
+              <w:rPr>
+                <w:rFonts w:ascii="Arial" w:hAnsi="Arial" w:cs="Arial"/>
+                <w:sz w:val="24"/>
+                <w:szCs w:val="24"/>
+              </w:rPr>
+              <w:t>Automated</w:t>
+            </w:r>
+            <w:bookmarkStart w:id="0" w:name="_GoBack"/>
+            <w:bookmarkEnd w:id="0"/>
+            <w:r>
+              <w:rPr>
+                <w:rFonts w:ascii="Arial" w:hAnsi="Arial" w:cs="Arial"/>
+                <w:sz w:val="24"/>
+                <w:szCs w:val="24"/>
+              </w:rPr>
+              <w:t xml:space="preserve"> syncing</w:t>
+            </w:r>
+          </w:p>
+        </w:tc>
+      </w:tr>
+      <w:tr>
+        <w:tc>
+          <w:tcPr>
+            <w:tcW w:w="4675" w:type="dxa"/>
+          </w:tcPr>
+          <w:p>
+            <w:pPr>
+              <w:pStyle w:val="NoSpacing"/>
               <w:rPr>
                 <w:rFonts w:ascii="Arial" w:hAnsi="Arial" w:cs="Arial"/>
                 <w:b/>
@@ -2113,30 +2438,32 @@
           </w:tcPr>
           <w:p>
             <w:pPr>
-              <w:rPr>
-                <w:rFonts w:ascii="Arial" w:hAnsi="Arial" w:cs="Arial"/>
-                <w:sz w:val="24"/>
-                <w:szCs w:val="24"/>
-              </w:rPr>
-            </w:pPr>
-            <w:r>
-              <w:rPr>
-                <w:rFonts w:ascii="Arial" w:hAnsi="Arial" w:cs="Arial"/>
-                <w:sz w:val="24"/>
-                <w:szCs w:val="24"/>
-              </w:rPr>
-              <w:t>High</w:t>
-            </w:r>
-          </w:p>
-        </w:tc>
-      </w:tr>
-      <w:tr>
-        <w:tc>
-          <w:tcPr>
-            <w:tcW w:w="4675" w:type="dxa"/>
-          </w:tcPr>
-          <w:p>
-            <w:pPr>
+              <w:pStyle w:val="NoSpacing"/>
+              <w:rPr>
+                <w:rFonts w:ascii="Arial" w:hAnsi="Arial" w:cs="Arial"/>
+                <w:sz w:val="24"/>
+                <w:szCs w:val="24"/>
+              </w:rPr>
+            </w:pPr>
+            <w:r>
+              <w:rPr>
+                <w:rFonts w:ascii="Arial" w:hAnsi="Arial" w:cs="Arial"/>
+                <w:sz w:val="24"/>
+                <w:szCs w:val="24"/>
+              </w:rPr>
+              <w:t>Medium</w:t>
+            </w:r>
+          </w:p>
+        </w:tc>
+      </w:tr>
+      <w:tr>
+        <w:tc>
+          <w:tcPr>
+            <w:tcW w:w="4675" w:type="dxa"/>
+          </w:tcPr>
+          <w:p>
+            <w:pPr>
+              <w:pStyle w:val="NoSpacing"/>
               <w:rPr>
                 <w:rFonts w:ascii="Arial" w:hAnsi="Arial" w:cs="Arial"/>
                 <w:b/>
@@ -2161,30 +2488,48 @@
           </w:tcPr>
           <w:p>
             <w:pPr>
-              <w:rPr>
-                <w:rFonts w:ascii="Arial" w:hAnsi="Arial" w:cs="Arial"/>
-                <w:sz w:val="24"/>
-                <w:szCs w:val="24"/>
-              </w:rPr>
-            </w:pPr>
-            <w:r>
-              <w:rPr>
-                <w:rFonts w:ascii="Arial" w:hAnsi="Arial" w:cs="Arial"/>
-                <w:sz w:val="24"/>
-                <w:szCs w:val="24"/>
-              </w:rPr>
-              <w:t>The upload should run faultlessly and asynchronously on the background, and it shouldn’t rely on the user’s interaction with the device</w:t>
-            </w:r>
-          </w:p>
-        </w:tc>
-      </w:tr>
-      <w:tr>
-        <w:tc>
-          <w:tcPr>
-            <w:tcW w:w="4675" w:type="dxa"/>
-          </w:tcPr>
-          <w:p>
-            <w:pPr>
+              <w:pStyle w:val="NoSpacing"/>
+              <w:rPr>
+                <w:rFonts w:ascii="Arial" w:hAnsi="Arial" w:cs="Arial"/>
+                <w:sz w:val="24"/>
+                <w:szCs w:val="24"/>
+              </w:rPr>
+            </w:pPr>
+            <w:r>
+              <w:rPr>
+                <w:rFonts w:ascii="Arial" w:hAnsi="Arial" w:cs="Arial"/>
+                <w:sz w:val="24"/>
+                <w:szCs w:val="24"/>
+              </w:rPr>
+              <w:t xml:space="preserve">The upload should run faultlessly </w:t>
+            </w:r>
+            <w:r>
+              <w:rPr>
+                <w:rFonts w:ascii="Arial" w:hAnsi="Arial" w:cs="Arial"/>
+                <w:sz w:val="24"/>
+                <w:szCs w:val="24"/>
+              </w:rPr>
+              <w:t>i</w:t>
+            </w:r>
+            <w:r>
+              <w:rPr>
+                <w:rFonts w:ascii="Arial" w:hAnsi="Arial" w:cs="Arial"/>
+                <w:sz w:val="24"/>
+                <w:szCs w:val="24"/>
+              </w:rPr>
+              <w:t>n the background, and it shouldn’t rely on the user’s interaction with the device</w:t>
+            </w:r>
+          </w:p>
+        </w:tc>
+      </w:tr>
+      <w:tr>
+        <w:tc>
+          <w:tcPr>
+            <w:tcW w:w="4675" w:type="dxa"/>
+          </w:tcPr>
+          <w:p>
+            <w:pPr>
+              <w:pStyle w:val="NoSpacing"/>
               <w:rPr>
                 <w:rFonts w:ascii="Arial" w:hAnsi="Arial" w:cs="Arial"/>
                 <w:b/>
@@ -2209,30 +2554,64 @@
           </w:tcPr>
           <w:p>
             <w:pPr>
-              <w:rPr>
-                <w:rFonts w:ascii="Arial" w:hAnsi="Arial" w:cs="Arial"/>
-                <w:sz w:val="24"/>
-                <w:szCs w:val="24"/>
-              </w:rPr>
-            </w:pPr>
-            <w:r>
-              <w:rPr>
-                <w:rFonts w:ascii="Arial" w:hAnsi="Arial" w:cs="Arial"/>
-                <w:sz w:val="24"/>
-                <w:szCs w:val="24"/>
-              </w:rPr>
-              <w:t>This important to ensure that user error is eliminated during the uploading process and to enhance the synchronization method and speed of submissions.</w:t>
-            </w:r>
-          </w:p>
-        </w:tc>
-      </w:tr>
-      <w:tr>
-        <w:tc>
-          <w:tcPr>
-            <w:tcW w:w="4675" w:type="dxa"/>
-          </w:tcPr>
-          <w:p>
-            <w:pPr>
+              <w:pStyle w:val="NoSpacing"/>
+              <w:rPr>
+                <w:rFonts w:ascii="Arial" w:hAnsi="Arial" w:cs="Arial"/>
+                <w:sz w:val="24"/>
+                <w:szCs w:val="24"/>
+              </w:rPr>
+            </w:pPr>
+            <w:r>
+              <w:rPr>
+                <w:rFonts w:ascii="Arial" w:hAnsi="Arial" w:cs="Arial"/>
+                <w:sz w:val="24"/>
+                <w:szCs w:val="24"/>
+              </w:rPr>
+              <w:t>This</w:t>
+            </w:r>
+            <w:r>
+              <w:rPr>
+                <w:rFonts w:ascii="Arial" w:hAnsi="Arial" w:cs="Arial"/>
+                <w:sz w:val="24"/>
+                <w:szCs w:val="24"/>
+              </w:rPr>
+              <w:t xml:space="preserve"> is</w:t>
+            </w:r>
+            <w:r>
+              <w:rPr>
+                <w:rFonts w:ascii="Arial" w:hAnsi="Arial" w:cs="Arial"/>
+                <w:sz w:val="24"/>
+                <w:szCs w:val="24"/>
+              </w:rPr>
+              <w:t xml:space="preserve"> important to ensure that user error is eliminated during the uploading process an</w:t>
+            </w:r>
+            <w:r>
+              <w:rPr>
+                <w:rFonts w:ascii="Arial" w:hAnsi="Arial" w:cs="Arial"/>
+                <w:sz w:val="24"/>
+                <w:szCs w:val="24"/>
+              </w:rPr>
+              <w:t>d to enhance the accuracy</w:t>
+            </w:r>
+            <w:r>
+              <w:rPr>
+                <w:rFonts w:ascii="Arial" w:hAnsi="Arial" w:cs="Arial"/>
+                <w:sz w:val="24"/>
+                <w:szCs w:val="24"/>
+              </w:rPr>
+              <w:t xml:space="preserve"> and speed of submissions.</w:t>
+            </w:r>
+          </w:p>
+        </w:tc>
+      </w:tr>
+      <w:tr>
+        <w:tc>
+          <w:tcPr>
+            <w:tcW w:w="4675" w:type="dxa"/>
+          </w:tcPr>
+          <w:p>
+            <w:pPr>
+              <w:pStyle w:val="NoSpacing"/>
               <w:rPr>
                 <w:rFonts w:ascii="Arial" w:hAnsi="Arial" w:cs="Arial"/>
                 <w:b/>
@@ -2257,6 +2636,7 @@
           </w:tcPr>
           <w:p>
             <w:pPr>
+              <w:pStyle w:val="NoSpacing"/>
               <w:rPr>
                 <w:rFonts w:ascii="Arial" w:hAnsi="Arial" w:cs="Arial"/>
                 <w:sz w:val="24"/>
@@ -2279,7 +2659,7 @@
                 <w:sz w:val="24"/>
                 <w:szCs w:val="24"/>
               </w:rPr>
-              <w:t xml:space="preserve"> 5</w:t>
+              <w:t xml:space="preserve"> 3, 5</w:t>
             </w:r>
           </w:p>
         </w:tc>
@@ -2287,6 +2667,7 @@
     </w:tbl>
     <w:p>
       <w:pPr>
+        <w:pStyle w:val="NoSpacing"/>
         <w:rPr>
           <w:rFonts w:ascii="Arial" w:hAnsi="Arial" w:cs="Arial"/>
           <w:sz w:val="24"/>
@@ -2312,7 +2693,7 @@
           </w:tcPr>
           <w:p>
             <w:pPr>
-              <w:jc w:val="center"/>
+              <w:pStyle w:val="NoSpacing"/>
               <w:rPr>
                 <w:rFonts w:ascii="Arial" w:hAnsi="Arial" w:cs="Arial"/>
                 <w:b/>
@@ -2359,6 +2740,7 @@
           </w:tcPr>
           <w:p>
             <w:pPr>
+              <w:pStyle w:val="NoSpacing"/>
               <w:rPr>
                 <w:rFonts w:ascii="Arial" w:hAnsi="Arial" w:cs="Arial"/>
                 <w:b/>
@@ -2383,30 +2765,40 @@
           </w:tcPr>
           <w:p>
             <w:pPr>
-              <w:rPr>
-                <w:rFonts w:ascii="Arial" w:hAnsi="Arial" w:cs="Arial"/>
-                <w:sz w:val="24"/>
-                <w:szCs w:val="24"/>
-              </w:rPr>
-            </w:pPr>
-            <w:r>
-              <w:rPr>
-                <w:rFonts w:ascii="Arial" w:hAnsi="Arial" w:cs="Arial"/>
-                <w:sz w:val="24"/>
-                <w:szCs w:val="24"/>
-              </w:rPr>
-              <w:t>Minimum targeted device</w:t>
-            </w:r>
-          </w:p>
-        </w:tc>
-      </w:tr>
-      <w:tr>
-        <w:tc>
-          <w:tcPr>
-            <w:tcW w:w="4675" w:type="dxa"/>
-          </w:tcPr>
-          <w:p>
-            <w:pPr>
+              <w:pStyle w:val="NoSpacing"/>
+              <w:rPr>
+                <w:rFonts w:ascii="Arial" w:hAnsi="Arial" w:cs="Arial"/>
+                <w:sz w:val="24"/>
+                <w:szCs w:val="24"/>
+              </w:rPr>
+            </w:pPr>
+            <w:r>
+              <w:rPr>
+                <w:rFonts w:ascii="Arial" w:hAnsi="Arial" w:cs="Arial"/>
+                <w:sz w:val="24"/>
+                <w:szCs w:val="24"/>
+              </w:rPr>
+              <w:t>T</w:t>
+            </w:r>
+            <w:r>
+              <w:rPr>
+                <w:rFonts w:ascii="Arial" w:hAnsi="Arial" w:cs="Arial"/>
+                <w:sz w:val="24"/>
+                <w:szCs w:val="24"/>
+              </w:rPr>
+              <w:t>argeted device</w:t>
+            </w:r>
+          </w:p>
+        </w:tc>
+      </w:tr>
+      <w:tr>
+        <w:tc>
+          <w:tcPr>
+            <w:tcW w:w="4675" w:type="dxa"/>
+          </w:tcPr>
+          <w:p>
+            <w:pPr>
+              <w:pStyle w:val="NoSpacing"/>
               <w:rPr>
                 <w:rFonts w:ascii="Arial" w:hAnsi="Arial" w:cs="Arial"/>
                 <w:b/>
@@ -2431,6 +2823,7 @@
           </w:tcPr>
           <w:p>
             <w:pPr>
+              <w:pStyle w:val="NoSpacing"/>
               <w:rPr>
                 <w:rFonts w:ascii="Arial" w:hAnsi="Arial" w:cs="Arial"/>
                 <w:sz w:val="24"/>
@@ -2455,6 +2848,7 @@
           </w:tcPr>
           <w:p>
             <w:pPr>
+              <w:pStyle w:val="NoSpacing"/>
               <w:rPr>
                 <w:rFonts w:ascii="Arial" w:hAnsi="Arial" w:cs="Arial"/>
                 <w:b/>
@@ -2479,6 +2873,7 @@
           </w:tcPr>
           <w:p>
             <w:pPr>
+              <w:pStyle w:val="NoSpacing"/>
               <w:rPr>
                 <w:rFonts w:ascii="Arial" w:hAnsi="Arial" w:cs="Arial"/>
                 <w:sz w:val="24"/>
@@ -2503,6 +2898,7 @@
           </w:tcPr>
           <w:p>
             <w:pPr>
+              <w:pStyle w:val="NoSpacing"/>
               <w:rPr>
                 <w:rFonts w:ascii="Arial" w:hAnsi="Arial" w:cs="Arial"/>
                 <w:b/>
@@ -2527,30 +2923,48 @@
           </w:tcPr>
           <w:p>
             <w:pPr>
-              <w:rPr>
-                <w:rFonts w:ascii="Arial" w:hAnsi="Arial" w:cs="Arial"/>
-                <w:sz w:val="24"/>
-                <w:szCs w:val="24"/>
-              </w:rPr>
-            </w:pPr>
-            <w:r>
-              <w:rPr>
-                <w:rFonts w:ascii="Arial" w:hAnsi="Arial" w:cs="Arial"/>
-                <w:sz w:val="24"/>
-                <w:szCs w:val="24"/>
-              </w:rPr>
-              <w:t>This is to ensure that the application can run on a device that can fully supports its functionality.</w:t>
-            </w:r>
-          </w:p>
-        </w:tc>
-      </w:tr>
-      <w:tr>
-        <w:tc>
-          <w:tcPr>
-            <w:tcW w:w="4675" w:type="dxa"/>
-          </w:tcPr>
-          <w:p>
-            <w:pPr>
+              <w:pStyle w:val="NoSpacing"/>
+              <w:rPr>
+                <w:rFonts w:ascii="Arial" w:hAnsi="Arial" w:cs="Arial"/>
+                <w:sz w:val="24"/>
+                <w:szCs w:val="24"/>
+              </w:rPr>
+            </w:pPr>
+            <w:r>
+              <w:rPr>
+                <w:rFonts w:ascii="Arial" w:hAnsi="Arial" w:cs="Arial"/>
+                <w:sz w:val="24"/>
+                <w:szCs w:val="24"/>
+              </w:rPr>
+              <w:t xml:space="preserve">This is to ensure that the application can run on </w:t>
+            </w:r>
+            <w:r>
+              <w:rPr>
+                <w:rFonts w:ascii="Arial" w:hAnsi="Arial" w:cs="Arial"/>
+                <w:sz w:val="24"/>
+                <w:szCs w:val="24"/>
+              </w:rPr>
+              <w:t>a device that can fully support</w:t>
+            </w:r>
+            <w:r>
+              <w:rPr>
+                <w:rFonts w:ascii="Arial" w:hAnsi="Arial" w:cs="Arial"/>
+                <w:sz w:val="24"/>
+                <w:szCs w:val="24"/>
+              </w:rPr>
+              <w:t xml:space="preserve"> its functionality.</w:t>
+            </w:r>
+          </w:p>
+        </w:tc>
+      </w:tr>
+      <w:tr>
+        <w:tc>
+          <w:tcPr>
+            <w:tcW w:w="4675" w:type="dxa"/>
+          </w:tcPr>
+          <w:p>
+            <w:pPr>
+              <w:pStyle w:val="NoSpacing"/>
               <w:rPr>
                 <w:rFonts w:ascii="Arial" w:hAnsi="Arial" w:cs="Arial"/>
                 <w:b/>
@@ -2575,6 +2989,7 @@
           </w:tcPr>
           <w:p>
             <w:pPr>
+              <w:pStyle w:val="NoSpacing"/>
               <w:rPr>
                 <w:rFonts w:ascii="Arial" w:hAnsi="Arial" w:cs="Arial"/>
                 <w:sz w:val="24"/>
@@ -2587,6 +3002,7 @@
     </w:tbl>
     <w:p>
       <w:pPr>
+        <w:pStyle w:val="NoSpacing"/>
         <w:rPr>
           <w:rFonts w:ascii="Arial" w:hAnsi="Arial" w:cs="Arial"/>
           <w:sz w:val="24"/>
@@ -2612,7 +3028,7 @@
           </w:tcPr>
           <w:p>
             <w:pPr>
-              <w:jc w:val="center"/>
+              <w:pStyle w:val="NoSpacing"/>
               <w:rPr>
                 <w:rFonts w:ascii="Arial" w:hAnsi="Arial" w:cs="Arial"/>
                 <w:b/>
@@ -2659,6 +3075,7 @@
           </w:tcPr>
           <w:p>
             <w:pPr>
+              <w:pStyle w:val="NoSpacing"/>
               <w:rPr>
                 <w:rFonts w:ascii="Arial" w:hAnsi="Arial" w:cs="Arial"/>
                 <w:b/>
@@ -2683,6 +3100,7 @@
           </w:tcPr>
           <w:p>
             <w:pPr>
+              <w:pStyle w:val="NoSpacing"/>
               <w:rPr>
                 <w:rFonts w:ascii="Arial" w:hAnsi="Arial" w:cs="Arial"/>
                 <w:sz w:val="24"/>
@@ -2707,6 +3125,7 @@
           </w:tcPr>
           <w:p>
             <w:pPr>
+              <w:pStyle w:val="NoSpacing"/>
               <w:rPr>
                 <w:rFonts w:ascii="Arial" w:hAnsi="Arial" w:cs="Arial"/>
                 <w:b/>
@@ -2731,30 +3150,32 @@
           </w:tcPr>
           <w:p>
             <w:pPr>
-              <w:rPr>
-                <w:rFonts w:ascii="Arial" w:hAnsi="Arial" w:cs="Arial"/>
-                <w:sz w:val="24"/>
-                <w:szCs w:val="24"/>
-              </w:rPr>
-            </w:pPr>
-            <w:r>
-              <w:rPr>
-                <w:rFonts w:ascii="Arial" w:hAnsi="Arial" w:cs="Arial"/>
-                <w:sz w:val="24"/>
-                <w:szCs w:val="24"/>
-              </w:rPr>
-              <w:t>High</w:t>
-            </w:r>
-          </w:p>
-        </w:tc>
-      </w:tr>
-      <w:tr>
-        <w:tc>
-          <w:tcPr>
-            <w:tcW w:w="4675" w:type="dxa"/>
-          </w:tcPr>
-          <w:p>
-            <w:pPr>
+              <w:pStyle w:val="NoSpacing"/>
+              <w:rPr>
+                <w:rFonts w:ascii="Arial" w:hAnsi="Arial" w:cs="Arial"/>
+                <w:sz w:val="24"/>
+                <w:szCs w:val="24"/>
+              </w:rPr>
+            </w:pPr>
+            <w:r>
+              <w:rPr>
+                <w:rFonts w:ascii="Arial" w:hAnsi="Arial" w:cs="Arial"/>
+                <w:sz w:val="24"/>
+                <w:szCs w:val="24"/>
+              </w:rPr>
+              <w:t>Medium</w:t>
+            </w:r>
+          </w:p>
+        </w:tc>
+      </w:tr>
+      <w:tr>
+        <w:tc>
+          <w:tcPr>
+            <w:tcW w:w="4675" w:type="dxa"/>
+          </w:tcPr>
+          <w:p>
+            <w:pPr>
+              <w:pStyle w:val="NoSpacing"/>
               <w:rPr>
                 <w:rFonts w:ascii="Arial" w:hAnsi="Arial" w:cs="Arial"/>
                 <w:b/>
@@ -2779,6 +3200,7 @@
           </w:tcPr>
           <w:p>
             <w:pPr>
+              <w:pStyle w:val="NoSpacing"/>
               <w:rPr>
                 <w:rFonts w:ascii="Arial" w:hAnsi="Arial" w:cs="Arial"/>
                 <w:sz w:val="24"/>
@@ -2811,6 +3233,7 @@
           </w:tcPr>
           <w:p>
             <w:pPr>
+              <w:pStyle w:val="NoSpacing"/>
               <w:rPr>
                 <w:rFonts w:ascii="Arial" w:hAnsi="Arial" w:cs="Arial"/>
                 <w:b/>
@@ -2835,30 +3258,32 @@
           </w:tcPr>
           <w:p>
             <w:pPr>
-              <w:rPr>
-                <w:rFonts w:ascii="Arial" w:hAnsi="Arial" w:cs="Arial"/>
-                <w:sz w:val="24"/>
-                <w:szCs w:val="24"/>
-              </w:rPr>
-            </w:pPr>
-            <w:r>
-              <w:rPr>
-                <w:rFonts w:ascii="Arial" w:hAnsi="Arial" w:cs="Arial"/>
-                <w:sz w:val="24"/>
-                <w:szCs w:val="24"/>
-              </w:rPr>
-              <w:t>This is to ensure one way security encryption of the password.</w:t>
-            </w:r>
-          </w:p>
-        </w:tc>
-      </w:tr>
-      <w:tr>
-        <w:tc>
-          <w:tcPr>
-            <w:tcW w:w="4675" w:type="dxa"/>
-          </w:tcPr>
-          <w:p>
-            <w:pPr>
+              <w:pStyle w:val="NoSpacing"/>
+              <w:rPr>
+                <w:rFonts w:ascii="Arial" w:hAnsi="Arial" w:cs="Arial"/>
+                <w:sz w:val="24"/>
+                <w:szCs w:val="24"/>
+              </w:rPr>
+            </w:pPr>
+            <w:r>
+              <w:rPr>
+                <w:rFonts w:ascii="Arial" w:hAnsi="Arial" w:cs="Arial"/>
+                <w:sz w:val="24"/>
+                <w:szCs w:val="24"/>
+              </w:rPr>
+              <w:t>This ensures that user passwords are kept secure, and are not transmitted in plain text</w:t>
+            </w:r>
+          </w:p>
+        </w:tc>
+      </w:tr>
+      <w:tr>
+        <w:tc>
+          <w:tcPr>
+            <w:tcW w:w="4675" w:type="dxa"/>
+          </w:tcPr>
+          <w:p>
+            <w:pPr>
+              <w:pStyle w:val="NoSpacing"/>
               <w:rPr>
                 <w:rFonts w:ascii="Arial" w:hAnsi="Arial" w:cs="Arial"/>
                 <w:b/>
@@ -2883,6 +3308,40 @@
           </w:tcPr>
           <w:p>
             <w:pPr>
+              <w:pStyle w:val="NoSpacing"/>
+              <w:rPr>
+                <w:rFonts w:ascii="Arial" w:hAnsi="Arial" w:cs="Arial"/>
+                <w:sz w:val="24"/>
+                <w:szCs w:val="24"/>
+              </w:rPr>
+            </w:pPr>
+          </w:p>
+        </w:tc>
+      </w:tr>
+      <w:tr>
+        <w:tc>
+          <w:tcPr>
+            <w:tcW w:w="4675" w:type="dxa"/>
+          </w:tcPr>
+          <w:p>
+            <w:pPr>
+              <w:pStyle w:val="NoSpacing"/>
+              <w:rPr>
+                <w:rFonts w:ascii="Arial" w:hAnsi="Arial" w:cs="Arial"/>
+                <w:b/>
+                <w:sz w:val="24"/>
+                <w:szCs w:val="24"/>
+              </w:rPr>
+            </w:pPr>
+          </w:p>
+        </w:tc>
+        <w:tc>
+          <w:tcPr>
+            <w:tcW w:w="4675" w:type="dxa"/>
+          </w:tcPr>
+          <w:p>
+            <w:pPr>
+              <w:pStyle w:val="NoSpacing"/>
               <w:rPr>
                 <w:rFonts w:ascii="Arial" w:hAnsi="Arial" w:cs="Arial"/>
                 <w:sz w:val="24"/>
@@ -2895,6 +3354,342 @@
     </w:tbl>
     <w:p>
       <w:pPr>
+        <w:pStyle w:val="NoSpacing"/>
+        <w:rPr>
+          <w:rFonts w:ascii="Arial" w:hAnsi="Arial" w:cs="Arial"/>
+          <w:sz w:val="24"/>
+          <w:szCs w:val="24"/>
+        </w:rPr>
+      </w:pPr>
+    </w:p>
+    <w:tbl>
+      <w:tblPr>
+        <w:tblStyle w:val="TableGrid"/>
+        <w:tblW w:w="0" w:type="auto"/>
+        <w:tblLook w:val="04A0" w:firstRow="1" w:lastRow="0" w:firstColumn="1" w:lastColumn="0" w:noHBand="0" w:noVBand="1"/>
+      </w:tblPr>
+      <w:tblGrid>
+        <w:gridCol w:w="4675"/>
+        <w:gridCol w:w="4675"/>
+      </w:tblGrid>
+      <w:tr>
+        <w:tc>
+          <w:tcPr>
+            <w:tcW w:w="9350" w:type="dxa"/>
+            <w:gridSpan w:val="2"/>
+          </w:tcPr>
+          <w:p>
+            <w:pPr>
+              <w:pStyle w:val="NoSpacing"/>
+              <w:rPr>
+                <w:rFonts w:ascii="Arial" w:hAnsi="Arial" w:cs="Arial"/>
+                <w:b/>
+                <w:sz w:val="24"/>
+                <w:szCs w:val="24"/>
+              </w:rPr>
+            </w:pPr>
+            <w:proofErr w:type="spellStart"/>
+            <w:r>
+              <w:rPr>
+                <w:rFonts w:ascii="Arial" w:hAnsi="Arial" w:cs="Arial"/>
+                <w:b/>
+                <w:sz w:val="24"/>
+                <w:szCs w:val="24"/>
+              </w:rPr>
+              <w:t>Req</w:t>
+            </w:r>
+            <w:proofErr w:type="spellEnd"/>
+            <w:r>
+              <w:rPr>
+                <w:rFonts w:ascii="Arial" w:hAnsi="Arial" w:cs="Arial"/>
+                <w:b/>
+                <w:sz w:val="24"/>
+                <w:szCs w:val="24"/>
+              </w:rPr>
+              <w:t xml:space="preserve"> #</w:t>
+            </w:r>
+            <w:r>
+              <w:rPr>
+                <w:rFonts w:ascii="Arial" w:hAnsi="Arial" w:cs="Arial"/>
+                <w:b/>
+                <w:sz w:val="24"/>
+                <w:szCs w:val="24"/>
+              </w:rPr>
+              <w:t xml:space="preserve"> 9</w:t>
+            </w:r>
+          </w:p>
+        </w:tc>
+      </w:tr>
+      <w:tr>
+        <w:tc>
+          <w:tcPr>
+            <w:tcW w:w="4675" w:type="dxa"/>
+          </w:tcPr>
+          <w:p>
+            <w:pPr>
+              <w:pStyle w:val="NoSpacing"/>
+              <w:rPr>
+                <w:rFonts w:ascii="Arial" w:hAnsi="Arial" w:cs="Arial"/>
+                <w:b/>
+                <w:sz w:val="24"/>
+                <w:szCs w:val="24"/>
+              </w:rPr>
+            </w:pPr>
+            <w:r>
+              <w:rPr>
+                <w:rFonts w:ascii="Arial" w:hAnsi="Arial" w:cs="Arial"/>
+                <w:b/>
+                <w:sz w:val="24"/>
+                <w:szCs w:val="24"/>
+              </w:rPr>
+              <w:t>Name</w:t>
+            </w:r>
+          </w:p>
+        </w:tc>
+        <w:tc>
+          <w:tcPr>
+            <w:tcW w:w="4675" w:type="dxa"/>
+          </w:tcPr>
+          <w:p>
+            <w:pPr>
+              <w:pStyle w:val="NoSpacing"/>
+              <w:rPr>
+                <w:rFonts w:ascii="Arial" w:hAnsi="Arial" w:cs="Arial"/>
+                <w:sz w:val="24"/>
+                <w:szCs w:val="24"/>
+              </w:rPr>
+            </w:pPr>
+            <w:r>
+              <w:rPr>
+                <w:rFonts w:ascii="Arial" w:hAnsi="Arial" w:cs="Arial"/>
+                <w:sz w:val="24"/>
+                <w:szCs w:val="24"/>
+              </w:rPr>
+              <w:t>Display map</w:t>
+            </w:r>
+          </w:p>
+        </w:tc>
+      </w:tr>
+      <w:tr>
+        <w:tc>
+          <w:tcPr>
+            <w:tcW w:w="4675" w:type="dxa"/>
+          </w:tcPr>
+          <w:p>
+            <w:pPr>
+              <w:pStyle w:val="NoSpacing"/>
+              <w:rPr>
+                <w:rFonts w:ascii="Arial" w:hAnsi="Arial" w:cs="Arial"/>
+                <w:b/>
+                <w:sz w:val="24"/>
+                <w:szCs w:val="24"/>
+              </w:rPr>
+            </w:pPr>
+            <w:r>
+              <w:rPr>
+                <w:rFonts w:ascii="Arial" w:hAnsi="Arial" w:cs="Arial"/>
+                <w:b/>
+                <w:sz w:val="24"/>
+                <w:szCs w:val="24"/>
+              </w:rPr>
+              <w:t>Priority</w:t>
+            </w:r>
+          </w:p>
+        </w:tc>
+        <w:tc>
+          <w:tcPr>
+            <w:tcW w:w="4675" w:type="dxa"/>
+          </w:tcPr>
+          <w:p>
+            <w:pPr>
+              <w:pStyle w:val="NoSpacing"/>
+              <w:rPr>
+                <w:rFonts w:ascii="Arial" w:hAnsi="Arial" w:cs="Arial"/>
+                <w:sz w:val="24"/>
+                <w:szCs w:val="24"/>
+              </w:rPr>
+            </w:pPr>
+            <w:r>
+              <w:rPr>
+                <w:rFonts w:ascii="Arial" w:hAnsi="Arial" w:cs="Arial"/>
+                <w:sz w:val="24"/>
+                <w:szCs w:val="24"/>
+              </w:rPr>
+              <w:t>High</w:t>
+            </w:r>
+          </w:p>
+        </w:tc>
+      </w:tr>
+      <w:tr>
+        <w:tc>
+          <w:tcPr>
+            <w:tcW w:w="4675" w:type="dxa"/>
+          </w:tcPr>
+          <w:p>
+            <w:pPr>
+              <w:pStyle w:val="NoSpacing"/>
+              <w:rPr>
+                <w:rFonts w:ascii="Arial" w:hAnsi="Arial" w:cs="Arial"/>
+                <w:b/>
+                <w:sz w:val="24"/>
+                <w:szCs w:val="24"/>
+              </w:rPr>
+            </w:pPr>
+            <w:r>
+              <w:rPr>
+                <w:rFonts w:ascii="Arial" w:hAnsi="Arial" w:cs="Arial"/>
+                <w:b/>
+                <w:sz w:val="24"/>
+                <w:szCs w:val="24"/>
+              </w:rPr>
+              <w:t>Description</w:t>
+            </w:r>
+          </w:p>
+        </w:tc>
+        <w:tc>
+          <w:tcPr>
+            <w:tcW w:w="4675" w:type="dxa"/>
+          </w:tcPr>
+          <w:p>
+            <w:pPr>
+              <w:pStyle w:val="NoSpacing"/>
+              <w:rPr>
+                <w:rFonts w:ascii="Arial" w:hAnsi="Arial" w:cs="Arial"/>
+                <w:sz w:val="24"/>
+                <w:szCs w:val="24"/>
+              </w:rPr>
+            </w:pPr>
+            <w:r>
+              <w:rPr>
+                <w:rFonts w:ascii="Arial" w:hAnsi="Arial" w:cs="Arial"/>
+                <w:sz w:val="24"/>
+                <w:szCs w:val="24"/>
+              </w:rPr>
+              <w:t>Display a map containing posts as interactive pins</w:t>
+            </w:r>
+          </w:p>
+        </w:tc>
+      </w:tr>
+      <w:tr>
+        <w:tc>
+          <w:tcPr>
+            <w:tcW w:w="4675" w:type="dxa"/>
+          </w:tcPr>
+          <w:p>
+            <w:pPr>
+              <w:pStyle w:val="NoSpacing"/>
+              <w:rPr>
+                <w:rFonts w:ascii="Arial" w:hAnsi="Arial" w:cs="Arial"/>
+                <w:b/>
+                <w:sz w:val="24"/>
+                <w:szCs w:val="24"/>
+              </w:rPr>
+            </w:pPr>
+            <w:r>
+              <w:rPr>
+                <w:rFonts w:ascii="Arial" w:hAnsi="Arial" w:cs="Arial"/>
+                <w:b/>
+                <w:sz w:val="24"/>
+                <w:szCs w:val="24"/>
+              </w:rPr>
+              <w:t>Motivation</w:t>
+            </w:r>
+          </w:p>
+        </w:tc>
+        <w:tc>
+          <w:tcPr>
+            <w:tcW w:w="4675" w:type="dxa"/>
+          </w:tcPr>
+          <w:p>
+            <w:pPr>
+              <w:pStyle w:val="NoSpacing"/>
+              <w:rPr>
+                <w:rFonts w:ascii="Arial" w:hAnsi="Arial" w:cs="Arial"/>
+                <w:sz w:val="24"/>
+                <w:szCs w:val="24"/>
+              </w:rPr>
+            </w:pPr>
+            <w:r>
+              <w:rPr>
+                <w:rFonts w:ascii="Arial" w:hAnsi="Arial" w:cs="Arial"/>
+                <w:sz w:val="24"/>
+                <w:szCs w:val="24"/>
+              </w:rPr>
+              <w:t xml:space="preserve">The user is able to view posts </w:t>
+            </w:r>
+            <w:r>
+              <w:rPr>
+                <w:rFonts w:ascii="Arial" w:hAnsi="Arial" w:cs="Arial"/>
+                <w:sz w:val="24"/>
+                <w:szCs w:val="24"/>
+              </w:rPr>
+              <w:t>on a map</w:t>
+            </w:r>
+            <w:r>
+              <w:rPr>
+                <w:rFonts w:ascii="Arial" w:hAnsi="Arial" w:cs="Arial"/>
+                <w:sz w:val="24"/>
+                <w:szCs w:val="24"/>
+              </w:rPr>
+              <w:t>. Ease of access is created by showing posts as interactive pins</w:t>
+            </w:r>
+          </w:p>
+        </w:tc>
+      </w:tr>
+      <w:tr>
+        <w:tc>
+          <w:tcPr>
+            <w:tcW w:w="4675" w:type="dxa"/>
+          </w:tcPr>
+          <w:p>
+            <w:pPr>
+              <w:pStyle w:val="NoSpacing"/>
+              <w:rPr>
+                <w:rFonts w:ascii="Arial" w:hAnsi="Arial" w:cs="Arial"/>
+                <w:b/>
+                <w:sz w:val="24"/>
+                <w:szCs w:val="24"/>
+              </w:rPr>
+            </w:pPr>
+            <w:r>
+              <w:rPr>
+                <w:rFonts w:ascii="Arial" w:hAnsi="Arial" w:cs="Arial"/>
+                <w:b/>
+                <w:sz w:val="24"/>
+                <w:szCs w:val="24"/>
+              </w:rPr>
+              <w:t xml:space="preserve">Dependency </w:t>
+            </w:r>
+          </w:p>
+        </w:tc>
+        <w:tc>
+          <w:tcPr>
+            <w:tcW w:w="4675" w:type="dxa"/>
+          </w:tcPr>
+          <w:p>
+            <w:pPr>
+              <w:pStyle w:val="NoSpacing"/>
+              <w:rPr>
+                <w:rFonts w:ascii="Arial" w:hAnsi="Arial" w:cs="Arial"/>
+                <w:sz w:val="24"/>
+                <w:szCs w:val="24"/>
+              </w:rPr>
+            </w:pPr>
+            <w:r>
+              <w:rPr>
+                <w:rFonts w:ascii="Arial" w:hAnsi="Arial" w:cs="Arial"/>
+                <w:sz w:val="24"/>
+                <w:szCs w:val="24"/>
+              </w:rPr>
+              <w:t>3</w:t>
+            </w:r>
+          </w:p>
+        </w:tc>
+      </w:tr>
+    </w:tbl>
+    <w:p>
+      <w:pPr>
+        <w:pStyle w:val="NoSpacing"/>
         <w:rPr>
           <w:rFonts w:ascii="Arial" w:hAnsi="Arial" w:cs="Arial"/>
           <w:sz w:val="24"/>
@@ -2904,6 +3699,1312 @@
     </w:p>
     <w:p>
       <w:pPr>
+        <w:pStyle w:val="NoSpacing"/>
+        <w:rPr>
+          <w:rFonts w:ascii="Arial" w:hAnsi="Arial" w:cs="Arial"/>
+          <w:sz w:val="24"/>
+          <w:szCs w:val="24"/>
+        </w:rPr>
+      </w:pPr>
+    </w:p>
+    <w:tbl>
+      <w:tblPr>
+        <w:tblStyle w:val="TableGrid"/>
+        <w:tblW w:w="0" w:type="auto"/>
+        <w:tblLook w:val="04A0" w:firstRow="1" w:lastRow="0" w:firstColumn="1" w:lastColumn="0" w:noHBand="0" w:noVBand="1"/>
+      </w:tblPr>
+      <w:tblGrid>
+        <w:gridCol w:w="4675"/>
+        <w:gridCol w:w="4675"/>
+      </w:tblGrid>
+      <w:tr>
+        <w:tc>
+          <w:tcPr>
+            <w:tcW w:w="9350" w:type="dxa"/>
+            <w:gridSpan w:val="2"/>
+          </w:tcPr>
+          <w:p>
+            <w:pPr>
+              <w:pStyle w:val="NoSpacing"/>
+              <w:rPr>
+                <w:rFonts w:ascii="Arial" w:hAnsi="Arial" w:cs="Arial"/>
+                <w:b/>
+                <w:sz w:val="24"/>
+                <w:szCs w:val="24"/>
+              </w:rPr>
+            </w:pPr>
+            <w:proofErr w:type="spellStart"/>
+            <w:r>
+              <w:rPr>
+                <w:rFonts w:ascii="Arial" w:hAnsi="Arial" w:cs="Arial"/>
+                <w:b/>
+                <w:sz w:val="24"/>
+                <w:szCs w:val="24"/>
+              </w:rPr>
+              <w:t>Req</w:t>
+            </w:r>
+            <w:proofErr w:type="spellEnd"/>
+            <w:r>
+              <w:rPr>
+                <w:rFonts w:ascii="Arial" w:hAnsi="Arial" w:cs="Arial"/>
+                <w:b/>
+                <w:sz w:val="24"/>
+                <w:szCs w:val="24"/>
+              </w:rPr>
+              <w:t xml:space="preserve"> #</w:t>
+            </w:r>
+            <w:r>
+              <w:rPr>
+                <w:rFonts w:ascii="Arial" w:hAnsi="Arial" w:cs="Arial"/>
+                <w:b/>
+                <w:sz w:val="24"/>
+                <w:szCs w:val="24"/>
+              </w:rPr>
+              <w:t xml:space="preserve"> 10</w:t>
+            </w:r>
+          </w:p>
+        </w:tc>
+      </w:tr>
+      <w:tr>
+        <w:tc>
+          <w:tcPr>
+            <w:tcW w:w="4675" w:type="dxa"/>
+          </w:tcPr>
+          <w:p>
+            <w:pPr>
+              <w:pStyle w:val="NoSpacing"/>
+              <w:rPr>
+                <w:rFonts w:ascii="Arial" w:hAnsi="Arial" w:cs="Arial"/>
+                <w:b/>
+                <w:sz w:val="24"/>
+                <w:szCs w:val="24"/>
+              </w:rPr>
+            </w:pPr>
+            <w:r>
+              <w:rPr>
+                <w:rFonts w:ascii="Arial" w:hAnsi="Arial" w:cs="Arial"/>
+                <w:b/>
+                <w:sz w:val="24"/>
+                <w:szCs w:val="24"/>
+              </w:rPr>
+              <w:t>Name</w:t>
+            </w:r>
+          </w:p>
+        </w:tc>
+        <w:tc>
+          <w:tcPr>
+            <w:tcW w:w="4675" w:type="dxa"/>
+          </w:tcPr>
+          <w:p>
+            <w:pPr>
+              <w:pStyle w:val="NoSpacing"/>
+              <w:rPr>
+                <w:rFonts w:ascii="Arial" w:hAnsi="Arial" w:cs="Arial"/>
+                <w:sz w:val="24"/>
+                <w:szCs w:val="24"/>
+              </w:rPr>
+            </w:pPr>
+            <w:r>
+              <w:rPr>
+                <w:rFonts w:ascii="Arial" w:hAnsi="Arial" w:cs="Arial"/>
+                <w:sz w:val="24"/>
+                <w:szCs w:val="24"/>
+              </w:rPr>
+              <w:t>Vicinity Map</w:t>
+            </w:r>
+          </w:p>
+        </w:tc>
+      </w:tr>
+      <w:tr>
+        <w:tc>
+          <w:tcPr>
+            <w:tcW w:w="4675" w:type="dxa"/>
+          </w:tcPr>
+          <w:p>
+            <w:pPr>
+              <w:pStyle w:val="NoSpacing"/>
+              <w:rPr>
+                <w:rFonts w:ascii="Arial" w:hAnsi="Arial" w:cs="Arial"/>
+                <w:b/>
+                <w:sz w:val="24"/>
+                <w:szCs w:val="24"/>
+              </w:rPr>
+            </w:pPr>
+            <w:r>
+              <w:rPr>
+                <w:rFonts w:ascii="Arial" w:hAnsi="Arial" w:cs="Arial"/>
+                <w:b/>
+                <w:sz w:val="24"/>
+                <w:szCs w:val="24"/>
+              </w:rPr>
+              <w:t>Priority</w:t>
+            </w:r>
+          </w:p>
+        </w:tc>
+        <w:tc>
+          <w:tcPr>
+            <w:tcW w:w="4675" w:type="dxa"/>
+          </w:tcPr>
+          <w:p>
+            <w:pPr>
+              <w:pStyle w:val="NoSpacing"/>
+              <w:rPr>
+                <w:rFonts w:ascii="Arial" w:hAnsi="Arial" w:cs="Arial"/>
+                <w:sz w:val="24"/>
+                <w:szCs w:val="24"/>
+              </w:rPr>
+            </w:pPr>
+            <w:r>
+              <w:rPr>
+                <w:rFonts w:ascii="Arial" w:hAnsi="Arial" w:cs="Arial"/>
+                <w:sz w:val="24"/>
+                <w:szCs w:val="24"/>
+              </w:rPr>
+              <w:t>High</w:t>
+            </w:r>
+          </w:p>
+        </w:tc>
+      </w:tr>
+      <w:tr>
+        <w:tc>
+          <w:tcPr>
+            <w:tcW w:w="4675" w:type="dxa"/>
+          </w:tcPr>
+          <w:p>
+            <w:pPr>
+              <w:pStyle w:val="NoSpacing"/>
+              <w:rPr>
+                <w:rFonts w:ascii="Arial" w:hAnsi="Arial" w:cs="Arial"/>
+                <w:b/>
+                <w:sz w:val="24"/>
+                <w:szCs w:val="24"/>
+              </w:rPr>
+            </w:pPr>
+            <w:r>
+              <w:rPr>
+                <w:rFonts w:ascii="Arial" w:hAnsi="Arial" w:cs="Arial"/>
+                <w:b/>
+                <w:sz w:val="24"/>
+                <w:szCs w:val="24"/>
+              </w:rPr>
+              <w:lastRenderedPageBreak/>
+              <w:t>Description</w:t>
+            </w:r>
+          </w:p>
+        </w:tc>
+        <w:tc>
+          <w:tcPr>
+            <w:tcW w:w="4675" w:type="dxa"/>
+          </w:tcPr>
+          <w:p>
+            <w:pPr>
+              <w:pStyle w:val="NoSpacing"/>
+              <w:rPr>
+                <w:rFonts w:ascii="Arial" w:hAnsi="Arial" w:cs="Arial"/>
+                <w:sz w:val="24"/>
+                <w:szCs w:val="24"/>
+              </w:rPr>
+            </w:pPr>
+            <w:r>
+              <w:rPr>
+                <w:rFonts w:ascii="Arial" w:hAnsi="Arial" w:cs="Arial"/>
+                <w:sz w:val="24"/>
+                <w:szCs w:val="24"/>
+              </w:rPr>
+              <w:t>Plot all nearby Tidbits on a map, so that the user can view the locations of the posts as well as their content</w:t>
+            </w:r>
+          </w:p>
+        </w:tc>
+      </w:tr>
+      <w:tr>
+        <w:tc>
+          <w:tcPr>
+            <w:tcW w:w="4675" w:type="dxa"/>
+          </w:tcPr>
+          <w:p>
+            <w:pPr>
+              <w:pStyle w:val="NoSpacing"/>
+              <w:rPr>
+                <w:rFonts w:ascii="Arial" w:hAnsi="Arial" w:cs="Arial"/>
+                <w:b/>
+                <w:sz w:val="24"/>
+                <w:szCs w:val="24"/>
+              </w:rPr>
+            </w:pPr>
+            <w:r>
+              <w:rPr>
+                <w:rFonts w:ascii="Arial" w:hAnsi="Arial" w:cs="Arial"/>
+                <w:b/>
+                <w:sz w:val="24"/>
+                <w:szCs w:val="24"/>
+              </w:rPr>
+              <w:t>Motivation</w:t>
+            </w:r>
+          </w:p>
+        </w:tc>
+        <w:tc>
+          <w:tcPr>
+            <w:tcW w:w="4675" w:type="dxa"/>
+          </w:tcPr>
+          <w:p>
+            <w:pPr>
+              <w:pStyle w:val="NoSpacing"/>
+              <w:rPr>
+                <w:rFonts w:ascii="Arial" w:hAnsi="Arial" w:cs="Arial"/>
+                <w:sz w:val="24"/>
+                <w:szCs w:val="24"/>
+              </w:rPr>
+            </w:pPr>
+            <w:r>
+              <w:rPr>
+                <w:rFonts w:ascii="Arial" w:hAnsi="Arial" w:cs="Arial"/>
+                <w:sz w:val="24"/>
+                <w:szCs w:val="24"/>
+              </w:rPr>
+              <w:t>The user is able to view posts created in their immediate vicinity. Reduces network overhead.</w:t>
+            </w:r>
+          </w:p>
+        </w:tc>
+      </w:tr>
+      <w:tr>
+        <w:tc>
+          <w:tcPr>
+            <w:tcW w:w="4675" w:type="dxa"/>
+          </w:tcPr>
+          <w:p>
+            <w:pPr>
+              <w:pStyle w:val="NoSpacing"/>
+              <w:rPr>
+                <w:rFonts w:ascii="Arial" w:hAnsi="Arial" w:cs="Arial"/>
+                <w:b/>
+                <w:sz w:val="24"/>
+                <w:szCs w:val="24"/>
+              </w:rPr>
+            </w:pPr>
+            <w:r>
+              <w:rPr>
+                <w:rFonts w:ascii="Arial" w:hAnsi="Arial" w:cs="Arial"/>
+                <w:b/>
+                <w:sz w:val="24"/>
+                <w:szCs w:val="24"/>
+              </w:rPr>
+              <w:t xml:space="preserve">Dependency </w:t>
+            </w:r>
+          </w:p>
+        </w:tc>
+        <w:tc>
+          <w:tcPr>
+            <w:tcW w:w="4675" w:type="dxa"/>
+          </w:tcPr>
+          <w:p>
+            <w:pPr>
+              <w:pStyle w:val="NoSpacing"/>
+              <w:rPr>
+                <w:rFonts w:ascii="Arial" w:hAnsi="Arial" w:cs="Arial"/>
+                <w:sz w:val="24"/>
+                <w:szCs w:val="24"/>
+              </w:rPr>
+            </w:pPr>
+            <w:proofErr w:type="spellStart"/>
+            <w:r>
+              <w:rPr>
+                <w:rFonts w:ascii="Arial" w:hAnsi="Arial" w:cs="Arial"/>
+                <w:sz w:val="24"/>
+                <w:szCs w:val="24"/>
+              </w:rPr>
+              <w:t>Req</w:t>
+            </w:r>
+            <w:proofErr w:type="spellEnd"/>
+            <w:r>
+              <w:rPr>
+                <w:rFonts w:ascii="Arial" w:hAnsi="Arial" w:cs="Arial"/>
+                <w:sz w:val="24"/>
+                <w:szCs w:val="24"/>
+              </w:rPr>
+              <w:t xml:space="preserve"> 9</w:t>
+            </w:r>
+          </w:p>
+        </w:tc>
+      </w:tr>
+    </w:tbl>
+    <w:p>
+      <w:pPr>
+        <w:pStyle w:val="NoSpacing"/>
+        <w:rPr>
+          <w:rFonts w:ascii="Arial" w:hAnsi="Arial" w:cs="Arial"/>
+          <w:sz w:val="24"/>
+          <w:szCs w:val="24"/>
+        </w:rPr>
+      </w:pPr>
+    </w:p>
+    <w:tbl>
+      <w:tblPr>
+        <w:tblStyle w:val="TableGrid"/>
+        <w:tblW w:w="0" w:type="auto"/>
+        <w:tblLook w:val="04A0" w:firstRow="1" w:lastRow="0" w:firstColumn="1" w:lastColumn="0" w:noHBand="0" w:noVBand="1"/>
+      </w:tblPr>
+      <w:tblGrid>
+        <w:gridCol w:w="4675"/>
+        <w:gridCol w:w="4675"/>
+      </w:tblGrid>
+      <w:tr>
+        <w:tc>
+          <w:tcPr>
+            <w:tcW w:w="9350" w:type="dxa"/>
+            <w:gridSpan w:val="2"/>
+          </w:tcPr>
+          <w:p>
+            <w:pPr>
+              <w:pStyle w:val="NoSpacing"/>
+              <w:rPr>
+                <w:rFonts w:ascii="Arial" w:hAnsi="Arial" w:cs="Arial"/>
+                <w:b/>
+                <w:sz w:val="24"/>
+                <w:szCs w:val="24"/>
+              </w:rPr>
+            </w:pPr>
+            <w:proofErr w:type="spellStart"/>
+            <w:r>
+              <w:rPr>
+                <w:rFonts w:ascii="Arial" w:hAnsi="Arial" w:cs="Arial"/>
+                <w:b/>
+                <w:sz w:val="24"/>
+                <w:szCs w:val="24"/>
+              </w:rPr>
+              <w:t>Req</w:t>
+            </w:r>
+            <w:proofErr w:type="spellEnd"/>
+            <w:r>
+              <w:rPr>
+                <w:rFonts w:ascii="Arial" w:hAnsi="Arial" w:cs="Arial"/>
+                <w:b/>
+                <w:sz w:val="24"/>
+                <w:szCs w:val="24"/>
+              </w:rPr>
+              <w:t xml:space="preserve"> #</w:t>
+            </w:r>
+            <w:r>
+              <w:rPr>
+                <w:rFonts w:ascii="Arial" w:hAnsi="Arial" w:cs="Arial"/>
+                <w:b/>
+                <w:sz w:val="24"/>
+                <w:szCs w:val="24"/>
+              </w:rPr>
+              <w:t xml:space="preserve"> 11</w:t>
+            </w:r>
+          </w:p>
+        </w:tc>
+      </w:tr>
+      <w:tr>
+        <w:tc>
+          <w:tcPr>
+            <w:tcW w:w="4675" w:type="dxa"/>
+          </w:tcPr>
+          <w:p>
+            <w:pPr>
+              <w:pStyle w:val="NoSpacing"/>
+              <w:rPr>
+                <w:rFonts w:ascii="Arial" w:hAnsi="Arial" w:cs="Arial"/>
+                <w:b/>
+                <w:sz w:val="24"/>
+                <w:szCs w:val="24"/>
+              </w:rPr>
+            </w:pPr>
+            <w:r>
+              <w:rPr>
+                <w:rFonts w:ascii="Arial" w:hAnsi="Arial" w:cs="Arial"/>
+                <w:b/>
+                <w:sz w:val="24"/>
+                <w:szCs w:val="24"/>
+              </w:rPr>
+              <w:t>Name</w:t>
+            </w:r>
+          </w:p>
+        </w:tc>
+        <w:tc>
+          <w:tcPr>
+            <w:tcW w:w="4675" w:type="dxa"/>
+          </w:tcPr>
+          <w:p>
+            <w:pPr>
+              <w:pStyle w:val="NoSpacing"/>
+              <w:rPr>
+                <w:rFonts w:ascii="Arial" w:hAnsi="Arial" w:cs="Arial"/>
+                <w:sz w:val="24"/>
+                <w:szCs w:val="24"/>
+              </w:rPr>
+            </w:pPr>
+            <w:r>
+              <w:rPr>
+                <w:rFonts w:ascii="Arial" w:hAnsi="Arial" w:cs="Arial"/>
+                <w:sz w:val="24"/>
+                <w:szCs w:val="24"/>
+              </w:rPr>
+              <w:t>Map Update</w:t>
+            </w:r>
+          </w:p>
+        </w:tc>
+      </w:tr>
+      <w:tr>
+        <w:tc>
+          <w:tcPr>
+            <w:tcW w:w="4675" w:type="dxa"/>
+          </w:tcPr>
+          <w:p>
+            <w:pPr>
+              <w:pStyle w:val="NoSpacing"/>
+              <w:rPr>
+                <w:rFonts w:ascii="Arial" w:hAnsi="Arial" w:cs="Arial"/>
+                <w:b/>
+                <w:sz w:val="24"/>
+                <w:szCs w:val="24"/>
+              </w:rPr>
+            </w:pPr>
+            <w:r>
+              <w:rPr>
+                <w:rFonts w:ascii="Arial" w:hAnsi="Arial" w:cs="Arial"/>
+                <w:b/>
+                <w:sz w:val="24"/>
+                <w:szCs w:val="24"/>
+              </w:rPr>
+              <w:t>Priority</w:t>
+            </w:r>
+          </w:p>
+        </w:tc>
+        <w:tc>
+          <w:tcPr>
+            <w:tcW w:w="4675" w:type="dxa"/>
+          </w:tcPr>
+          <w:p>
+            <w:pPr>
+              <w:pStyle w:val="NoSpacing"/>
+              <w:rPr>
+                <w:rFonts w:ascii="Arial" w:hAnsi="Arial" w:cs="Arial"/>
+                <w:sz w:val="24"/>
+                <w:szCs w:val="24"/>
+              </w:rPr>
+            </w:pPr>
+            <w:r>
+              <w:rPr>
+                <w:rFonts w:ascii="Arial" w:hAnsi="Arial" w:cs="Arial"/>
+                <w:sz w:val="24"/>
+                <w:szCs w:val="24"/>
+              </w:rPr>
+              <w:t>Medium</w:t>
+            </w:r>
+          </w:p>
+        </w:tc>
+      </w:tr>
+      <w:tr>
+        <w:tc>
+          <w:tcPr>
+            <w:tcW w:w="4675" w:type="dxa"/>
+          </w:tcPr>
+          <w:p>
+            <w:pPr>
+              <w:pStyle w:val="NoSpacing"/>
+              <w:rPr>
+                <w:rFonts w:ascii="Arial" w:hAnsi="Arial" w:cs="Arial"/>
+                <w:b/>
+                <w:sz w:val="24"/>
+                <w:szCs w:val="24"/>
+              </w:rPr>
+            </w:pPr>
+            <w:r>
+              <w:rPr>
+                <w:rFonts w:ascii="Arial" w:hAnsi="Arial" w:cs="Arial"/>
+                <w:b/>
+                <w:sz w:val="24"/>
+                <w:szCs w:val="24"/>
+              </w:rPr>
+              <w:t>Description</w:t>
+            </w:r>
+          </w:p>
+        </w:tc>
+        <w:tc>
+          <w:tcPr>
+            <w:tcW w:w="4675" w:type="dxa"/>
+          </w:tcPr>
+          <w:p>
+            <w:pPr>
+              <w:pStyle w:val="NoSpacing"/>
+              <w:rPr>
+                <w:rFonts w:ascii="Arial" w:hAnsi="Arial" w:cs="Arial"/>
+                <w:sz w:val="24"/>
+                <w:szCs w:val="24"/>
+              </w:rPr>
+            </w:pPr>
+            <w:r>
+              <w:rPr>
+                <w:rFonts w:ascii="Arial" w:hAnsi="Arial" w:cs="Arial"/>
+                <w:sz w:val="24"/>
+                <w:szCs w:val="24"/>
+              </w:rPr>
+              <w:t>Update the map with posts as the user moves the map around on the screen</w:t>
+            </w:r>
+          </w:p>
+        </w:tc>
+      </w:tr>
+      <w:tr>
+        <w:tc>
+          <w:tcPr>
+            <w:tcW w:w="4675" w:type="dxa"/>
+          </w:tcPr>
+          <w:p>
+            <w:pPr>
+              <w:pStyle w:val="NoSpacing"/>
+              <w:rPr>
+                <w:rFonts w:ascii="Arial" w:hAnsi="Arial" w:cs="Arial"/>
+                <w:b/>
+                <w:sz w:val="24"/>
+                <w:szCs w:val="24"/>
+              </w:rPr>
+            </w:pPr>
+            <w:r>
+              <w:rPr>
+                <w:rFonts w:ascii="Arial" w:hAnsi="Arial" w:cs="Arial"/>
+                <w:b/>
+                <w:sz w:val="24"/>
+                <w:szCs w:val="24"/>
+              </w:rPr>
+              <w:t>Motivation</w:t>
+            </w:r>
+          </w:p>
+        </w:tc>
+        <w:tc>
+          <w:tcPr>
+            <w:tcW w:w="4675" w:type="dxa"/>
+          </w:tcPr>
+          <w:p>
+            <w:pPr>
+              <w:pStyle w:val="NoSpacing"/>
+              <w:rPr>
+                <w:rFonts w:ascii="Arial" w:hAnsi="Arial" w:cs="Arial"/>
+                <w:sz w:val="24"/>
+                <w:szCs w:val="24"/>
+              </w:rPr>
+            </w:pPr>
+            <w:r>
+              <w:rPr>
+                <w:rFonts w:ascii="Arial" w:hAnsi="Arial" w:cs="Arial"/>
+                <w:sz w:val="24"/>
+                <w:szCs w:val="24"/>
+              </w:rPr>
+              <w:t>The user can view posts in locations other than where he currently is, without the overhead of retrieving all posts</w:t>
+            </w:r>
+          </w:p>
+        </w:tc>
+      </w:tr>
+      <w:tr>
+        <w:tc>
+          <w:tcPr>
+            <w:tcW w:w="4675" w:type="dxa"/>
+          </w:tcPr>
+          <w:p>
+            <w:pPr>
+              <w:pStyle w:val="NoSpacing"/>
+              <w:rPr>
+                <w:rFonts w:ascii="Arial" w:hAnsi="Arial" w:cs="Arial"/>
+                <w:b/>
+                <w:sz w:val="24"/>
+                <w:szCs w:val="24"/>
+              </w:rPr>
+            </w:pPr>
+            <w:r>
+              <w:rPr>
+                <w:rFonts w:ascii="Arial" w:hAnsi="Arial" w:cs="Arial"/>
+                <w:b/>
+                <w:sz w:val="24"/>
+                <w:szCs w:val="24"/>
+              </w:rPr>
+              <w:t xml:space="preserve">Dependency </w:t>
+            </w:r>
+          </w:p>
+        </w:tc>
+        <w:tc>
+          <w:tcPr>
+            <w:tcW w:w="4675" w:type="dxa"/>
+          </w:tcPr>
+          <w:p>
+            <w:pPr>
+              <w:pStyle w:val="NoSpacing"/>
+              <w:rPr>
+                <w:rFonts w:ascii="Arial" w:hAnsi="Arial" w:cs="Arial"/>
+                <w:sz w:val="24"/>
+                <w:szCs w:val="24"/>
+              </w:rPr>
+            </w:pPr>
+            <w:proofErr w:type="spellStart"/>
+            <w:r>
+              <w:rPr>
+                <w:rFonts w:ascii="Arial" w:hAnsi="Arial" w:cs="Arial"/>
+                <w:sz w:val="24"/>
+                <w:szCs w:val="24"/>
+              </w:rPr>
+              <w:t>Req</w:t>
+            </w:r>
+            <w:proofErr w:type="spellEnd"/>
+            <w:r>
+              <w:rPr>
+                <w:rFonts w:ascii="Arial" w:hAnsi="Arial" w:cs="Arial"/>
+                <w:sz w:val="24"/>
+                <w:szCs w:val="24"/>
+              </w:rPr>
+              <w:t xml:space="preserve"> 9</w:t>
+            </w:r>
+          </w:p>
+        </w:tc>
+      </w:tr>
+    </w:tbl>
+    <w:p>
+      <w:pPr>
+        <w:pStyle w:val="NoSpacing"/>
+        <w:rPr>
+          <w:rFonts w:ascii="Arial" w:hAnsi="Arial" w:cs="Arial"/>
+          <w:sz w:val="24"/>
+          <w:szCs w:val="24"/>
+        </w:rPr>
+      </w:pPr>
+    </w:p>
+    <w:tbl>
+      <w:tblPr>
+        <w:tblStyle w:val="TableGrid"/>
+        <w:tblW w:w="0" w:type="auto"/>
+        <w:tblLook w:val="04A0" w:firstRow="1" w:lastRow="0" w:firstColumn="1" w:lastColumn="0" w:noHBand="0" w:noVBand="1"/>
+      </w:tblPr>
+      <w:tblGrid>
+        <w:gridCol w:w="4675"/>
+        <w:gridCol w:w="4675"/>
+      </w:tblGrid>
+      <w:tr>
+        <w:tc>
+          <w:tcPr>
+            <w:tcW w:w="9350" w:type="dxa"/>
+            <w:gridSpan w:val="2"/>
+          </w:tcPr>
+          <w:p>
+            <w:pPr>
+              <w:pStyle w:val="NoSpacing"/>
+              <w:rPr>
+                <w:rFonts w:ascii="Arial" w:hAnsi="Arial" w:cs="Arial"/>
+                <w:b/>
+                <w:sz w:val="24"/>
+                <w:szCs w:val="24"/>
+              </w:rPr>
+            </w:pPr>
+            <w:proofErr w:type="spellStart"/>
+            <w:r>
+              <w:rPr>
+                <w:rFonts w:ascii="Arial" w:hAnsi="Arial" w:cs="Arial"/>
+                <w:b/>
+                <w:sz w:val="24"/>
+                <w:szCs w:val="24"/>
+              </w:rPr>
+              <w:t>Req</w:t>
+            </w:r>
+            <w:proofErr w:type="spellEnd"/>
+            <w:r>
+              <w:rPr>
+                <w:rFonts w:ascii="Arial" w:hAnsi="Arial" w:cs="Arial"/>
+                <w:b/>
+                <w:sz w:val="24"/>
+                <w:szCs w:val="24"/>
+              </w:rPr>
+              <w:t xml:space="preserve"> #</w:t>
+            </w:r>
+            <w:r>
+              <w:rPr>
+                <w:rFonts w:ascii="Arial" w:hAnsi="Arial" w:cs="Arial"/>
+                <w:b/>
+                <w:sz w:val="24"/>
+                <w:szCs w:val="24"/>
+              </w:rPr>
+              <w:t xml:space="preserve"> 12</w:t>
+            </w:r>
+          </w:p>
+        </w:tc>
+      </w:tr>
+      <w:tr>
+        <w:tc>
+          <w:tcPr>
+            <w:tcW w:w="4675" w:type="dxa"/>
+          </w:tcPr>
+          <w:p>
+            <w:pPr>
+              <w:pStyle w:val="NoSpacing"/>
+              <w:rPr>
+                <w:rFonts w:ascii="Arial" w:hAnsi="Arial" w:cs="Arial"/>
+                <w:b/>
+                <w:sz w:val="24"/>
+                <w:szCs w:val="24"/>
+              </w:rPr>
+            </w:pPr>
+            <w:r>
+              <w:rPr>
+                <w:rFonts w:ascii="Arial" w:hAnsi="Arial" w:cs="Arial"/>
+                <w:b/>
+                <w:sz w:val="24"/>
+                <w:szCs w:val="24"/>
+              </w:rPr>
+              <w:t>Name</w:t>
+            </w:r>
+          </w:p>
+        </w:tc>
+        <w:tc>
+          <w:tcPr>
+            <w:tcW w:w="4675" w:type="dxa"/>
+          </w:tcPr>
+          <w:p>
+            <w:pPr>
+              <w:pStyle w:val="NoSpacing"/>
+              <w:rPr>
+                <w:rFonts w:ascii="Arial" w:hAnsi="Arial" w:cs="Arial"/>
+                <w:sz w:val="24"/>
+                <w:szCs w:val="24"/>
+              </w:rPr>
+            </w:pPr>
+            <w:r>
+              <w:rPr>
+                <w:rFonts w:ascii="Arial" w:hAnsi="Arial" w:cs="Arial"/>
+                <w:sz w:val="24"/>
+                <w:szCs w:val="24"/>
+              </w:rPr>
+              <w:t>Choose radius</w:t>
+            </w:r>
+          </w:p>
+        </w:tc>
+      </w:tr>
+      <w:tr>
+        <w:tc>
+          <w:tcPr>
+            <w:tcW w:w="4675" w:type="dxa"/>
+          </w:tcPr>
+          <w:p>
+            <w:pPr>
+              <w:pStyle w:val="NoSpacing"/>
+              <w:rPr>
+                <w:rFonts w:ascii="Arial" w:hAnsi="Arial" w:cs="Arial"/>
+                <w:b/>
+                <w:sz w:val="24"/>
+                <w:szCs w:val="24"/>
+              </w:rPr>
+            </w:pPr>
+            <w:r>
+              <w:rPr>
+                <w:rFonts w:ascii="Arial" w:hAnsi="Arial" w:cs="Arial"/>
+                <w:b/>
+                <w:sz w:val="24"/>
+                <w:szCs w:val="24"/>
+              </w:rPr>
+              <w:t>Priority</w:t>
+            </w:r>
+          </w:p>
+        </w:tc>
+        <w:tc>
+          <w:tcPr>
+            <w:tcW w:w="4675" w:type="dxa"/>
+          </w:tcPr>
+          <w:p>
+            <w:pPr>
+              <w:pStyle w:val="NoSpacing"/>
+              <w:rPr>
+                <w:rFonts w:ascii="Arial" w:hAnsi="Arial" w:cs="Arial"/>
+                <w:sz w:val="24"/>
+                <w:szCs w:val="24"/>
+              </w:rPr>
+            </w:pPr>
+            <w:r>
+              <w:rPr>
+                <w:rFonts w:ascii="Arial" w:hAnsi="Arial" w:cs="Arial"/>
+                <w:sz w:val="24"/>
+                <w:szCs w:val="24"/>
+              </w:rPr>
+              <w:t>Low</w:t>
+            </w:r>
+          </w:p>
+        </w:tc>
+      </w:tr>
+      <w:tr>
+        <w:tc>
+          <w:tcPr>
+            <w:tcW w:w="4675" w:type="dxa"/>
+          </w:tcPr>
+          <w:p>
+            <w:pPr>
+              <w:pStyle w:val="NoSpacing"/>
+              <w:rPr>
+                <w:rFonts w:ascii="Arial" w:hAnsi="Arial" w:cs="Arial"/>
+                <w:b/>
+                <w:sz w:val="24"/>
+                <w:szCs w:val="24"/>
+              </w:rPr>
+            </w:pPr>
+            <w:r>
+              <w:rPr>
+                <w:rFonts w:ascii="Arial" w:hAnsi="Arial" w:cs="Arial"/>
+                <w:b/>
+                <w:sz w:val="24"/>
+                <w:szCs w:val="24"/>
+              </w:rPr>
+              <w:t>Description</w:t>
+            </w:r>
+          </w:p>
+        </w:tc>
+        <w:tc>
+          <w:tcPr>
+            <w:tcW w:w="4675" w:type="dxa"/>
+          </w:tcPr>
+          <w:p>
+            <w:pPr>
+              <w:pStyle w:val="NoSpacing"/>
+              <w:rPr>
+                <w:rFonts w:ascii="Arial" w:hAnsi="Arial" w:cs="Arial"/>
+                <w:sz w:val="24"/>
+                <w:szCs w:val="24"/>
+              </w:rPr>
+            </w:pPr>
+            <w:r>
+              <w:rPr>
+                <w:rFonts w:ascii="Arial" w:hAnsi="Arial" w:cs="Arial"/>
+                <w:sz w:val="24"/>
+                <w:szCs w:val="24"/>
+              </w:rPr>
+              <w:t>L</w:t>
+            </w:r>
+            <w:r>
+              <w:rPr>
+                <w:rFonts w:ascii="Arial" w:hAnsi="Arial" w:cs="Arial"/>
+                <w:sz w:val="24"/>
+                <w:szCs w:val="24"/>
+              </w:rPr>
+              <w:t>et the user choose the distance within which posts should be retrieved</w:t>
+            </w:r>
+          </w:p>
+        </w:tc>
+      </w:tr>
+      <w:tr>
+        <w:tc>
+          <w:tcPr>
+            <w:tcW w:w="4675" w:type="dxa"/>
+          </w:tcPr>
+          <w:p>
+            <w:pPr>
+              <w:pStyle w:val="NoSpacing"/>
+              <w:rPr>
+                <w:rFonts w:ascii="Arial" w:hAnsi="Arial" w:cs="Arial"/>
+                <w:b/>
+                <w:sz w:val="24"/>
+                <w:szCs w:val="24"/>
+              </w:rPr>
+            </w:pPr>
+            <w:r>
+              <w:rPr>
+                <w:rFonts w:ascii="Arial" w:hAnsi="Arial" w:cs="Arial"/>
+                <w:b/>
+                <w:sz w:val="24"/>
+                <w:szCs w:val="24"/>
+              </w:rPr>
+              <w:t>Motivation</w:t>
+            </w:r>
+          </w:p>
+        </w:tc>
+        <w:tc>
+          <w:tcPr>
+            <w:tcW w:w="4675" w:type="dxa"/>
+          </w:tcPr>
+          <w:p>
+            <w:pPr>
+              <w:pStyle w:val="NoSpacing"/>
+              <w:rPr>
+                <w:rFonts w:ascii="Arial" w:hAnsi="Arial" w:cs="Arial"/>
+                <w:sz w:val="24"/>
+                <w:szCs w:val="24"/>
+              </w:rPr>
+            </w:pPr>
+            <w:r>
+              <w:rPr>
+                <w:rFonts w:ascii="Arial" w:hAnsi="Arial" w:cs="Arial"/>
+                <w:sz w:val="24"/>
+                <w:szCs w:val="24"/>
+              </w:rPr>
+              <w:t>Reduce network overhead by showing only the posts the user wants to see</w:t>
+            </w:r>
+          </w:p>
+        </w:tc>
+      </w:tr>
+      <w:tr>
+        <w:tc>
+          <w:tcPr>
+            <w:tcW w:w="4675" w:type="dxa"/>
+          </w:tcPr>
+          <w:p>
+            <w:pPr>
+              <w:pStyle w:val="NoSpacing"/>
+              <w:rPr>
+                <w:rFonts w:ascii="Arial" w:hAnsi="Arial" w:cs="Arial"/>
+                <w:b/>
+                <w:sz w:val="24"/>
+                <w:szCs w:val="24"/>
+              </w:rPr>
+            </w:pPr>
+            <w:r>
+              <w:rPr>
+                <w:rFonts w:ascii="Arial" w:hAnsi="Arial" w:cs="Arial"/>
+                <w:b/>
+                <w:sz w:val="24"/>
+                <w:szCs w:val="24"/>
+              </w:rPr>
+              <w:t xml:space="preserve">Dependency </w:t>
+            </w:r>
+          </w:p>
+        </w:tc>
+        <w:tc>
+          <w:tcPr>
+            <w:tcW w:w="4675" w:type="dxa"/>
+          </w:tcPr>
+          <w:p>
+            <w:pPr>
+              <w:pStyle w:val="NoSpacing"/>
+              <w:rPr>
+                <w:rFonts w:ascii="Arial" w:hAnsi="Arial" w:cs="Arial"/>
+                <w:sz w:val="24"/>
+                <w:szCs w:val="24"/>
+              </w:rPr>
+            </w:pPr>
+            <w:r>
+              <w:rPr>
+                <w:rFonts w:ascii="Arial" w:hAnsi="Arial" w:cs="Arial"/>
+                <w:sz w:val="24"/>
+                <w:szCs w:val="24"/>
+              </w:rPr>
+              <w:t>9, 10</w:t>
+            </w:r>
+          </w:p>
+        </w:tc>
+      </w:tr>
+    </w:tbl>
+    <w:p>
+      <w:pPr>
+        <w:pStyle w:val="NoSpacing"/>
+        <w:rPr>
+          <w:rFonts w:ascii="Arial" w:hAnsi="Arial" w:cs="Arial"/>
+          <w:sz w:val="24"/>
+          <w:szCs w:val="24"/>
+        </w:rPr>
+      </w:pPr>
+    </w:p>
+    <w:tbl>
+      <w:tblPr>
+        <w:tblStyle w:val="TableGrid"/>
+        <w:tblW w:w="0" w:type="auto"/>
+        <w:tblLook w:val="04A0" w:firstRow="1" w:lastRow="0" w:firstColumn="1" w:lastColumn="0" w:noHBand="0" w:noVBand="1"/>
+      </w:tblPr>
+      <w:tblGrid>
+        <w:gridCol w:w="4675"/>
+        <w:gridCol w:w="4675"/>
+      </w:tblGrid>
+      <w:tr>
+        <w:tc>
+          <w:tcPr>
+            <w:tcW w:w="9350" w:type="dxa"/>
+            <w:gridSpan w:val="2"/>
+          </w:tcPr>
+          <w:p>
+            <w:pPr>
+              <w:pStyle w:val="NoSpacing"/>
+              <w:rPr>
+                <w:rFonts w:ascii="Arial" w:hAnsi="Arial" w:cs="Arial"/>
+                <w:b/>
+                <w:sz w:val="24"/>
+                <w:szCs w:val="24"/>
+              </w:rPr>
+            </w:pPr>
+            <w:proofErr w:type="spellStart"/>
+            <w:r>
+              <w:rPr>
+                <w:rFonts w:ascii="Arial" w:hAnsi="Arial" w:cs="Arial"/>
+                <w:b/>
+                <w:sz w:val="24"/>
+                <w:szCs w:val="24"/>
+              </w:rPr>
+              <w:t>Req</w:t>
+            </w:r>
+            <w:proofErr w:type="spellEnd"/>
+            <w:r>
+              <w:rPr>
+                <w:rFonts w:ascii="Arial" w:hAnsi="Arial" w:cs="Arial"/>
+                <w:b/>
+                <w:sz w:val="24"/>
+                <w:szCs w:val="24"/>
+              </w:rPr>
+              <w:t xml:space="preserve"> #</w:t>
+            </w:r>
+            <w:r>
+              <w:rPr>
+                <w:rFonts w:ascii="Arial" w:hAnsi="Arial" w:cs="Arial"/>
+                <w:b/>
+                <w:sz w:val="24"/>
+                <w:szCs w:val="24"/>
+              </w:rPr>
+              <w:t xml:space="preserve"> 13</w:t>
+            </w:r>
+          </w:p>
+        </w:tc>
+      </w:tr>
+      <w:tr>
+        <w:tc>
+          <w:tcPr>
+            <w:tcW w:w="4675" w:type="dxa"/>
+          </w:tcPr>
+          <w:p>
+            <w:pPr>
+              <w:pStyle w:val="NoSpacing"/>
+              <w:rPr>
+                <w:rFonts w:ascii="Arial" w:hAnsi="Arial" w:cs="Arial"/>
+                <w:b/>
+                <w:sz w:val="24"/>
+                <w:szCs w:val="24"/>
+              </w:rPr>
+            </w:pPr>
+            <w:r>
+              <w:rPr>
+                <w:rFonts w:ascii="Arial" w:hAnsi="Arial" w:cs="Arial"/>
+                <w:b/>
+                <w:sz w:val="24"/>
+                <w:szCs w:val="24"/>
+              </w:rPr>
+              <w:t>Name</w:t>
+            </w:r>
+          </w:p>
+        </w:tc>
+        <w:tc>
+          <w:tcPr>
+            <w:tcW w:w="4675" w:type="dxa"/>
+          </w:tcPr>
+          <w:p>
+            <w:pPr>
+              <w:pStyle w:val="NoSpacing"/>
+              <w:rPr>
+                <w:rFonts w:ascii="Arial" w:hAnsi="Arial" w:cs="Arial"/>
+                <w:sz w:val="24"/>
+                <w:szCs w:val="24"/>
+              </w:rPr>
+            </w:pPr>
+            <w:r>
+              <w:rPr>
+                <w:rFonts w:ascii="Arial" w:hAnsi="Arial" w:cs="Arial"/>
+                <w:sz w:val="24"/>
+                <w:szCs w:val="24"/>
+              </w:rPr>
+              <w:t>Choose priority</w:t>
+            </w:r>
+          </w:p>
+        </w:tc>
+      </w:tr>
+      <w:tr>
+        <w:tc>
+          <w:tcPr>
+            <w:tcW w:w="4675" w:type="dxa"/>
+          </w:tcPr>
+          <w:p>
+            <w:pPr>
+              <w:pStyle w:val="NoSpacing"/>
+              <w:rPr>
+                <w:rFonts w:ascii="Arial" w:hAnsi="Arial" w:cs="Arial"/>
+                <w:b/>
+                <w:sz w:val="24"/>
+                <w:szCs w:val="24"/>
+              </w:rPr>
+            </w:pPr>
+            <w:r>
+              <w:rPr>
+                <w:rFonts w:ascii="Arial" w:hAnsi="Arial" w:cs="Arial"/>
+                <w:b/>
+                <w:sz w:val="24"/>
+                <w:szCs w:val="24"/>
+              </w:rPr>
+              <w:t>Priority</w:t>
+            </w:r>
+          </w:p>
+        </w:tc>
+        <w:tc>
+          <w:tcPr>
+            <w:tcW w:w="4675" w:type="dxa"/>
+          </w:tcPr>
+          <w:p>
+            <w:pPr>
+              <w:pStyle w:val="NoSpacing"/>
+              <w:rPr>
+                <w:rFonts w:ascii="Arial" w:hAnsi="Arial" w:cs="Arial"/>
+                <w:sz w:val="24"/>
+                <w:szCs w:val="24"/>
+              </w:rPr>
+            </w:pPr>
+            <w:r>
+              <w:rPr>
+                <w:rFonts w:ascii="Arial" w:hAnsi="Arial" w:cs="Arial"/>
+                <w:sz w:val="24"/>
+                <w:szCs w:val="24"/>
+              </w:rPr>
+              <w:t>Low</w:t>
+            </w:r>
+          </w:p>
+        </w:tc>
+      </w:tr>
+      <w:tr>
+        <w:tc>
+          <w:tcPr>
+            <w:tcW w:w="4675" w:type="dxa"/>
+          </w:tcPr>
+          <w:p>
+            <w:pPr>
+              <w:pStyle w:val="NoSpacing"/>
+              <w:rPr>
+                <w:rFonts w:ascii="Arial" w:hAnsi="Arial" w:cs="Arial"/>
+                <w:b/>
+                <w:sz w:val="24"/>
+                <w:szCs w:val="24"/>
+              </w:rPr>
+            </w:pPr>
+            <w:r>
+              <w:rPr>
+                <w:rFonts w:ascii="Arial" w:hAnsi="Arial" w:cs="Arial"/>
+                <w:b/>
+                <w:sz w:val="24"/>
+                <w:szCs w:val="24"/>
+              </w:rPr>
+              <w:t>Description</w:t>
+            </w:r>
+          </w:p>
+        </w:tc>
+        <w:tc>
+          <w:tcPr>
+            <w:tcW w:w="4675" w:type="dxa"/>
+          </w:tcPr>
+          <w:p>
+            <w:pPr>
+              <w:pStyle w:val="NoSpacing"/>
+              <w:rPr>
+                <w:rFonts w:ascii="Arial" w:hAnsi="Arial" w:cs="Arial"/>
+                <w:sz w:val="24"/>
+                <w:szCs w:val="24"/>
+              </w:rPr>
+            </w:pPr>
+            <w:r>
+              <w:rPr>
+                <w:rFonts w:ascii="Arial" w:hAnsi="Arial" w:cs="Arial"/>
+                <w:sz w:val="24"/>
+                <w:szCs w:val="24"/>
+              </w:rPr>
+              <w:t>Let the user choose the priority of Tidbits that they want to see</w:t>
+            </w:r>
+          </w:p>
+        </w:tc>
+      </w:tr>
+      <w:tr>
+        <w:tc>
+          <w:tcPr>
+            <w:tcW w:w="4675" w:type="dxa"/>
+          </w:tcPr>
+          <w:p>
+            <w:pPr>
+              <w:pStyle w:val="NoSpacing"/>
+              <w:rPr>
+                <w:rFonts w:ascii="Arial" w:hAnsi="Arial" w:cs="Arial"/>
+                <w:b/>
+                <w:sz w:val="24"/>
+                <w:szCs w:val="24"/>
+              </w:rPr>
+            </w:pPr>
+            <w:r>
+              <w:rPr>
+                <w:rFonts w:ascii="Arial" w:hAnsi="Arial" w:cs="Arial"/>
+                <w:b/>
+                <w:sz w:val="24"/>
+                <w:szCs w:val="24"/>
+              </w:rPr>
+              <w:t>Motivation</w:t>
+            </w:r>
+          </w:p>
+        </w:tc>
+        <w:tc>
+          <w:tcPr>
+            <w:tcW w:w="4675" w:type="dxa"/>
+          </w:tcPr>
+          <w:p>
+            <w:pPr>
+              <w:pStyle w:val="NoSpacing"/>
+              <w:rPr>
+                <w:rFonts w:ascii="Arial" w:hAnsi="Arial" w:cs="Arial"/>
+                <w:sz w:val="24"/>
+                <w:szCs w:val="24"/>
+              </w:rPr>
+            </w:pPr>
+            <w:r>
+              <w:rPr>
+                <w:rFonts w:ascii="Arial" w:hAnsi="Arial" w:cs="Arial"/>
+                <w:sz w:val="24"/>
+                <w:szCs w:val="24"/>
+              </w:rPr>
+              <w:t>Decrease network overhead and user experience</w:t>
+            </w:r>
+          </w:p>
+        </w:tc>
+      </w:tr>
+      <w:tr>
+        <w:tc>
+          <w:tcPr>
+            <w:tcW w:w="4675" w:type="dxa"/>
+          </w:tcPr>
+          <w:p>
+            <w:pPr>
+              <w:pStyle w:val="NoSpacing"/>
+              <w:rPr>
+                <w:rFonts w:ascii="Arial" w:hAnsi="Arial" w:cs="Arial"/>
+                <w:b/>
+                <w:sz w:val="24"/>
+                <w:szCs w:val="24"/>
+              </w:rPr>
+            </w:pPr>
+            <w:r>
+              <w:rPr>
+                <w:rFonts w:ascii="Arial" w:hAnsi="Arial" w:cs="Arial"/>
+                <w:b/>
+                <w:sz w:val="24"/>
+                <w:szCs w:val="24"/>
+              </w:rPr>
+              <w:t xml:space="preserve">Dependency </w:t>
+            </w:r>
+          </w:p>
+        </w:tc>
+        <w:tc>
+          <w:tcPr>
+            <w:tcW w:w="4675" w:type="dxa"/>
+          </w:tcPr>
+          <w:p>
+            <w:pPr>
+              <w:pStyle w:val="NoSpacing"/>
+              <w:rPr>
+                <w:rFonts w:ascii="Arial" w:hAnsi="Arial" w:cs="Arial"/>
+                <w:sz w:val="24"/>
+                <w:szCs w:val="24"/>
+              </w:rPr>
+            </w:pPr>
+            <w:r>
+              <w:rPr>
+                <w:rFonts w:ascii="Arial" w:hAnsi="Arial" w:cs="Arial"/>
+                <w:sz w:val="24"/>
+                <w:szCs w:val="24"/>
+              </w:rPr>
+              <w:t>9, 10, 11</w:t>
+            </w:r>
+          </w:p>
+        </w:tc>
+      </w:tr>
+    </w:tbl>
+    <w:p>
+      <w:pPr>
+        <w:pStyle w:val="NoSpacing"/>
         <w:rPr>
           <w:rFonts w:ascii="Arial" w:hAnsi="Arial" w:cs="Arial"/>
           <w:sz w:val="24"/>
@@ -3125,11 +5226,127 @@
       </w:pPr>
     </w:lvl>
   </w:abstractNum>
+  <w:abstractNum w:abstractNumId="2" w15:restartNumberingAfterBreak="0">
+    <w:nsid w:val="70622385"/>
+    <w:multiLevelType w:val="hybridMultilevel"/>
+    <w:tmpl w:val="D2B04BF0"/>
+    <w:lvl w:ilvl="0" w:tplc="1C090001">
+      <w:start w:val="1"/>
+      <w:numFmt w:val="bullet"/>
+      <w:lvlText w:val=""/>
+      <w:lvlJc w:val="left"/>
+      <w:pPr>
+        <w:ind w:left="720" w:hanging="360"/>
+      </w:pPr>
+      <w:rPr>
+        <w:rFonts w:ascii="Symbol" w:hAnsi="Symbol" w:hint="default"/>
+      </w:rPr>
+    </w:lvl>
+    <w:lvl w:ilvl="1" w:tplc="1C090003" w:tentative="1">
+      <w:start w:val="1"/>
+      <w:numFmt w:val="bullet"/>
+      <w:lvlText w:val="o"/>
+      <w:lvlJc w:val="left"/>
+      <w:pPr>
+        <w:ind w:left="1440" w:hanging="360"/>
+      </w:pPr>
+      <w:rPr>
+        <w:rFonts w:ascii="Courier New" w:hAnsi="Courier New" w:cs="Courier New" w:hint="default"/>
+      </w:rPr>
+    </w:lvl>
+    <w:lvl w:ilvl="2" w:tplc="1C090005" w:tentative="1">
+      <w:start w:val="1"/>
+      <w:numFmt w:val="bullet"/>
+      <w:lvlText w:val=""/>
+      <w:lvlJc w:val="left"/>
+      <w:pPr>
+        <w:ind w:left="2160" w:hanging="360"/>
+      </w:pPr>
+      <w:rPr>
+        <w:rFonts w:ascii="Wingdings" w:hAnsi="Wingdings" w:hint="default"/>
+      </w:rPr>
+    </w:lvl>
+    <w:lvl w:ilvl="3" w:tplc="1C090001" w:tentative="1">
+      <w:start w:val="1"/>
+      <w:numFmt w:val="bullet"/>
+      <w:lvlText w:val=""/>
+      <w:lvlJc w:val="left"/>
+      <w:pPr>
+        <w:ind w:left="2880" w:hanging="360"/>
+      </w:pPr>
+      <w:rPr>
+        <w:rFonts w:ascii="Symbol" w:hAnsi="Symbol" w:hint="default"/>
+      </w:rPr>
+    </w:lvl>
+    <w:lvl w:ilvl="4" w:tplc="1C090003" w:tentative="1">
+      <w:start w:val="1"/>
+      <w:numFmt w:val="bullet"/>
+      <w:lvlText w:val="o"/>
+      <w:lvlJc w:val="left"/>
+      <w:pPr>
+        <w:ind w:left="3600" w:hanging="360"/>
+      </w:pPr>
+      <w:rPr>
+        <w:rFonts w:ascii="Courier New" w:hAnsi="Courier New" w:cs="Courier New" w:hint="default"/>
+      </w:rPr>
+    </w:lvl>
+    <w:lvl w:ilvl="5" w:tplc="1C090005" w:tentative="1">
+      <w:start w:val="1"/>
+      <w:numFmt w:val="bullet"/>
+      <w:lvlText w:val=""/>
+      <w:lvlJc w:val="left"/>
+      <w:pPr>
+        <w:ind w:left="4320" w:hanging="360"/>
+      </w:pPr>
+      <w:rPr>
+        <w:rFonts w:ascii="Wingdings" w:hAnsi="Wingdings" w:hint="default"/>
+      </w:rPr>
+    </w:lvl>
+    <w:lvl w:ilvl="6" w:tplc="1C090001" w:tentative="1">
+      <w:start w:val="1"/>
+      <w:numFmt w:val="bullet"/>
+      <w:lvlText w:val=""/>
+      <w:lvlJc w:val="left"/>
+      <w:pPr>
+        <w:ind w:left="5040" w:hanging="360"/>
+      </w:pPr>
+      <w:rPr>
+        <w:rFonts w:ascii="Symbol" w:hAnsi="Symbol" w:hint="default"/>
+      </w:rPr>
+    </w:lvl>
+    <w:lvl w:ilvl="7" w:tplc="1C090003" w:tentative="1">
+      <w:start w:val="1"/>
+      <w:numFmt w:val="bullet"/>
+      <w:lvlText w:val="o"/>
+      <w:lvlJc w:val="left"/>
+      <w:pPr>
+        <w:ind w:left="5760" w:hanging="360"/>
+      </w:pPr>
+      <w:rPr>
+        <w:rFonts w:ascii="Courier New" w:hAnsi="Courier New" w:cs="Courier New" w:hint="default"/>
+      </w:rPr>
+    </w:lvl>
+    <w:lvl w:ilvl="8" w:tplc="1C090005" w:tentative="1">
+      <w:start w:val="1"/>
+      <w:numFmt w:val="bullet"/>
+      <w:lvlText w:val=""/>
+      <w:lvlJc w:val="left"/>
+      <w:pPr>
+        <w:ind w:left="6480" w:hanging="360"/>
+      </w:pPr>
+      <w:rPr>
+        <w:rFonts w:ascii="Wingdings" w:hAnsi="Wingdings" w:hint="default"/>
+      </w:rPr>
+    </w:lvl>
+  </w:abstractNum>
   <w:num w:numId="1">
     <w:abstractNumId w:val="1"/>
   </w:num>
   <w:num w:numId="2">
     <w:abstractNumId w:val="0"/>
+  </w:num>
+  <w:num w:numId="3">
+    <w:abstractNumId w:val="2"/>
   </w:num>
 </w:numbering>
 </file>
@@ -3585,6 +5802,15 @@
       </w:tblBorders>
     </w:tblPr>
   </w:style>
+  <w:style w:type="paragraph" w:styleId="NoSpacing">
+    <w:name w:val="No Spacing"/>
+    <w:uiPriority w:val="1"/>
+    <w:qFormat/>
+    <w:rsid w:val="007D3D27"/>
+    <w:pPr>
+      <w:spacing w:after="0" w:line="240" w:lineRule="auto"/>
+    </w:pPr>
+  </w:style>
 </w:styles>
 </file>
 

</xml_diff>